<commit_message>
small corrections on doku
</commit_message>
<xml_diff>
--- a/Documentation/InteractiveMusicPlayground_Documentation.docx
+++ b/Documentation/InteractiveMusicPlayground_Documentation.docx
@@ -1,6 +1,6 @@
 
 <file path=word/document.xml><?xml version="1.0" encoding="utf-8"?>
-<w:document xmlns:wpc="http://schemas.microsoft.com/office/word/2010/wordprocessingCanvas" xmlns:mc="http://schemas.openxmlformats.org/markup-compatibility/2006" xmlns:o="urn:schemas-microsoft-com:office:office" xmlns:r="http://schemas.openxmlformats.org/officeDocument/2006/relationships" xmlns:m="http://schemas.openxmlformats.org/officeDocument/2006/math" xmlns:v="urn:schemas-microsoft-com:vml" xmlns:wp14="http://schemas.microsoft.com/office/word/2010/wordprocessingDrawing" xmlns:wp="http://schemas.openxmlformats.org/drawingml/2006/wordprocessingDrawing" xmlns:w10="urn:schemas-microsoft-com:office:word" xmlns:w="http://schemas.openxmlformats.org/wordprocessingml/2006/main" xmlns:w14="http://schemas.microsoft.com/office/word/2010/wordml" xmlns:wpg="http://schemas.microsoft.com/office/word/2010/wordprocessingGroup" xmlns:wpi="http://schemas.microsoft.com/office/word/2010/wordprocessingInk" xmlns:wne="http://schemas.microsoft.com/office/word/2006/wordml" xmlns:wps="http://schemas.microsoft.com/office/word/2010/wordprocessingShape" mc:Ignorable="w14 wp14">
+<w:document xmlns:wpc="http://schemas.microsoft.com/office/word/2010/wordprocessingCanvas" xmlns:mc="http://schemas.openxmlformats.org/markup-compatibility/2006" xmlns:o="urn:schemas-microsoft-com:office:office" xmlns:r="http://schemas.openxmlformats.org/officeDocument/2006/relationships" xmlns:m="http://schemas.openxmlformats.org/officeDocument/2006/math" xmlns:v="urn:schemas-microsoft-com:vml" xmlns:wp14="http://schemas.microsoft.com/office/word/2010/wordprocessingDrawing" xmlns:wp="http://schemas.openxmlformats.org/drawingml/2006/wordprocessingDrawing" xmlns:w10="urn:schemas-microsoft-com:office:word" xmlns:w="http://schemas.openxmlformats.org/wordprocessingml/2006/main" xmlns:w14="http://schemas.microsoft.com/office/word/2010/wordml" xmlns:w15="http://schemas.microsoft.com/office/word/2012/wordml" xmlns:wpg="http://schemas.microsoft.com/office/word/2010/wordprocessingGroup" xmlns:wpi="http://schemas.microsoft.com/office/word/2010/wordprocessingInk" xmlns:wne="http://schemas.microsoft.com/office/word/2006/wordml" xmlns:wps="http://schemas.microsoft.com/office/word/2010/wordprocessingShape" mc:Ignorable="w14 w15 wp14">
   <w:body>
     <w:p>
       <w:pPr>
@@ -11,55 +11,38 @@
           <w:b/>
           <w:sz w:val="28"/>
         </w:rPr>
-        <w:t xml:space="preserve">Interactive Music </w:t>
-      </w:r>
-      <w:proofErr w:type="spellStart"/>
+        <w:t>Interactive Music Playground</w:t>
+      </w:r>
       <w:r>
         <w:rPr>
           <w:b/>
           <w:sz w:val="28"/>
         </w:rPr>
-        <w:t>Playground</w:t>
-      </w:r>
-      <w:proofErr w:type="spellEnd"/>
+        <w:t xml:space="preserve"> - </w:t>
+      </w:r>
       <w:r>
         <w:rPr>
           <w:b/>
           <w:sz w:val="28"/>
         </w:rPr>
-        <w:t xml:space="preserve"> - </w:t>
+        <w:t>Dokumentation Audio</w:t>
       </w:r>
       <w:r>
         <w:rPr>
           <w:b/>
           <w:sz w:val="28"/>
         </w:rPr>
-        <w:t>Dokumentation Audio</w:t>
+        <w:t>verarbeitung</w:t>
       </w:r>
       <w:r>
         <w:rPr>
           <w:b/>
           <w:sz w:val="28"/>
         </w:rPr>
-        <w:t>verarbeitung</w:t>
-      </w:r>
-      <w:r>
-        <w:rPr>
-          <w:b/>
-          <w:sz w:val="28"/>
-        </w:rPr>
         <w:br/>
       </w:r>
       <w:r>
-        <w:t xml:space="preserve">Dirk Löwenstrom (2203730), Max </w:t>
-      </w:r>
-      <w:proofErr w:type="spellStart"/>
-      <w:r>
-        <w:t>Wiechmann</w:t>
-      </w:r>
-      <w:proofErr w:type="spellEnd"/>
-      <w:r>
-        <w:t xml:space="preserve"> (2171455)</w:t>
+        <w:t>Dirk Löwenstrom (2203730), Max Wiechmann (2171455)</w:t>
       </w:r>
     </w:p>
     <w:p>
@@ -79,155 +62,112 @@
         <w:jc w:val="both"/>
       </w:pPr>
       <w:r>
-        <w:t xml:space="preserve">Der Interactive Music </w:t>
-      </w:r>
-      <w:proofErr w:type="spellStart"/>
-      <w:r>
-        <w:t>Playground</w:t>
-      </w:r>
-      <w:proofErr w:type="spellEnd"/>
-      <w:r>
+        <w:t xml:space="preserve">Der Interactive Music Playground </w:t>
+      </w:r>
+      <w:r>
+        <w:t>erkennt mittels O</w:t>
+      </w:r>
+      <w:r>
+        <w:t>penCV Bausteine</w:t>
+      </w:r>
+      <w:r>
+        <w:t>n</w:t>
+      </w:r>
+      <w:r>
+        <w:t xml:space="preserve"> verschiedener Farben und geometrischer Figuren, die im Code von der Klasse </w:t>
+      </w:r>
+      <w:r>
+        <w:rPr>
+          <w:rFonts w:ascii="Consolas" w:hAnsi="Consolas" w:cs="Consolas"/>
+          <w:sz w:val="20"/>
+        </w:rPr>
+        <w:t>MusicChip</w:t>
+      </w:r>
+      <w:r>
+        <w:t xml:space="preserve"> repräsentiert werden. Jeden Frame (jedes Mal, wenn die Methode </w:t>
+      </w:r>
+      <w:r>
+        <w:rPr>
+          <w:rFonts w:ascii="Consolas" w:hAnsi="Consolas" w:cs="Consolas"/>
+          <w:sz w:val="20"/>
+        </w:rPr>
+        <w:t>process()</w:t>
+      </w:r>
+      <w:r>
+        <w:t xml:space="preserve"> im </w:t>
+      </w:r>
+      <w:r>
+        <w:rPr>
+          <w:rFonts w:ascii="Consolas" w:hAnsi="Consolas" w:cs="Consolas"/>
+          <w:sz w:val="20"/>
+        </w:rPr>
+        <w:t>ImageProcessor</w:t>
+      </w:r>
+      <w:r>
+        <w:t xml:space="preserve"> aufgerufen wird) wird für jeden </w:t>
+      </w:r>
+      <w:r>
+        <w:rPr>
+          <w:rFonts w:ascii="Consolas" w:hAnsi="Consolas" w:cs="Consolas"/>
+          <w:sz w:val="20"/>
+        </w:rPr>
+        <w:t>MusicChip</w:t>
+      </w:r>
+      <w:r>
+        <w:t xml:space="preserve"> die Methode </w:t>
+      </w:r>
+      <w:r>
+        <w:rPr>
+          <w:rFonts w:ascii="Consolas" w:hAnsi="Consolas" w:cs="Consolas"/>
+          <w:sz w:val="20"/>
+        </w:rPr>
+        <w:t>handleAudio()</w:t>
+      </w:r>
+      <w:r>
+        <w:t xml:space="preserve"> aufgerufen, die je nach aktuellem Zustand mit dem Signal-Slot-Mechanismus von Qt Nachrichten an das Objekt der Klasse </w:t>
+      </w:r>
+      <w:r>
+        <w:rPr>
+          <w:rFonts w:ascii="Consolas" w:hAnsi="Consolas" w:cs="Consolas"/>
+          <w:sz w:val="20"/>
+        </w:rPr>
+        <w:t>SoundControl</w:t>
+      </w:r>
+      <w:r>
+        <w:t xml:space="preserve"> sendet. Im Folgenden wird für die Slots </w:t>
+      </w:r>
+      <w:r>
+        <w:rPr>
+          <w:rFonts w:ascii="Consolas" w:hAnsi="Consolas" w:cs="Consolas"/>
+          <w:sz w:val="20"/>
+        </w:rPr>
+        <w:t>play()</w:t>
+      </w:r>
+      <w:r>
+        <w:t xml:space="preserve">, </w:t>
+      </w:r>
+      <w:r>
+        <w:rPr>
+          <w:rFonts w:ascii="Consolas" w:hAnsi="Consolas" w:cs="Consolas"/>
+          <w:sz w:val="20"/>
+        </w:rPr>
+        <w:t>stop()</w:t>
+      </w:r>
+      <w:r>
+        <w:rPr>
+          <w:sz w:val="20"/>
+        </w:rPr>
         <w:t xml:space="preserve"> </w:t>
       </w:r>
       <w:r>
-        <w:t xml:space="preserve">erkennt mittels </w:t>
-      </w:r>
-      <w:proofErr w:type="spellStart"/>
-      <w:r>
-        <w:t>openCV</w:t>
-      </w:r>
-      <w:proofErr w:type="spellEnd"/>
-      <w:r>
-        <w:t xml:space="preserve"> Bausteine verschiedener Farben und geometrischer Figuren, die im Code von der Klasse </w:t>
-      </w:r>
-      <w:proofErr w:type="spellStart"/>
-      <w:r>
-        <w:rPr>
-          <w:rFonts w:ascii="Consolas" w:hAnsi="Consolas" w:cs="Consolas"/>
-          <w:sz w:val="20"/>
-        </w:rPr>
-        <w:t>MusicChip</w:t>
-      </w:r>
-      <w:proofErr w:type="spellEnd"/>
-      <w:r>
-        <w:t xml:space="preserve"> repräsentiert werden. Jeden Frame (jedes Mal, wenn die Methode </w:t>
-      </w:r>
-      <w:proofErr w:type="spellStart"/>
-      <w:r>
-        <w:rPr>
-          <w:rFonts w:ascii="Consolas" w:hAnsi="Consolas" w:cs="Consolas"/>
-          <w:sz w:val="20"/>
-        </w:rPr>
-        <w:t>process</w:t>
-      </w:r>
-      <w:proofErr w:type="spellEnd"/>
-      <w:r>
-        <w:rPr>
-          <w:rFonts w:ascii="Consolas" w:hAnsi="Consolas" w:cs="Consolas"/>
-          <w:sz w:val="20"/>
-        </w:rPr>
-        <w:t>()</w:t>
-      </w:r>
-      <w:r>
-        <w:t xml:space="preserve"> im </w:t>
-      </w:r>
-      <w:proofErr w:type="spellStart"/>
-      <w:r>
-        <w:rPr>
-          <w:rFonts w:ascii="Consolas" w:hAnsi="Consolas" w:cs="Consolas"/>
-          <w:sz w:val="20"/>
-        </w:rPr>
-        <w:t>ImageProcessor</w:t>
-      </w:r>
-      <w:proofErr w:type="spellEnd"/>
-      <w:r>
-        <w:t xml:space="preserve"> aufgerufen wird) wird für jeden </w:t>
-      </w:r>
-      <w:proofErr w:type="spellStart"/>
-      <w:r>
-        <w:rPr>
-          <w:rFonts w:ascii="Consolas" w:hAnsi="Consolas" w:cs="Consolas"/>
-          <w:sz w:val="20"/>
-        </w:rPr>
-        <w:t>MusicChip</w:t>
-      </w:r>
-      <w:proofErr w:type="spellEnd"/>
-      <w:r>
-        <w:t xml:space="preserve"> die Methode </w:t>
-      </w:r>
-      <w:proofErr w:type="spellStart"/>
-      <w:r>
-        <w:rPr>
-          <w:rFonts w:ascii="Consolas" w:hAnsi="Consolas" w:cs="Consolas"/>
-          <w:sz w:val="20"/>
-        </w:rPr>
-        <w:t>handleAudio</w:t>
-      </w:r>
-      <w:proofErr w:type="spellEnd"/>
-      <w:r>
-        <w:rPr>
-          <w:rFonts w:ascii="Consolas" w:hAnsi="Consolas" w:cs="Consolas"/>
-          <w:sz w:val="20"/>
-        </w:rPr>
-        <w:t>()</w:t>
-      </w:r>
-      <w:r>
-        <w:t xml:space="preserve"> aufgerufen, die je nach aktuellem Zustand mit dem Signal-Slot-Mechanismus von </w:t>
-      </w:r>
-      <w:proofErr w:type="spellStart"/>
-      <w:r>
-        <w:t>Qt</w:t>
-      </w:r>
-      <w:proofErr w:type="spellEnd"/>
-      <w:r>
-        <w:t xml:space="preserve"> Nachrichten an das Objekt der Klasse </w:t>
-      </w:r>
-      <w:proofErr w:type="spellStart"/>
-      <w:r>
-        <w:rPr>
-          <w:rFonts w:ascii="Consolas" w:hAnsi="Consolas" w:cs="Consolas"/>
-          <w:sz w:val="20"/>
-        </w:rPr>
-        <w:t>SoundControl</w:t>
-      </w:r>
-      <w:proofErr w:type="spellEnd"/>
-      <w:r>
-        <w:t xml:space="preserve"> sendet. Im Folgenden wird für die Slots </w:t>
-      </w:r>
-      <w:proofErr w:type="spellStart"/>
-      <w:r>
-        <w:rPr>
-          <w:rFonts w:ascii="Consolas" w:hAnsi="Consolas" w:cs="Consolas"/>
-          <w:sz w:val="20"/>
-        </w:rPr>
-        <w:t>play</w:t>
-      </w:r>
-      <w:proofErr w:type="spellEnd"/>
-      <w:r>
-        <w:rPr>
-          <w:rFonts w:ascii="Consolas" w:hAnsi="Consolas" w:cs="Consolas"/>
-          <w:sz w:val="20"/>
-        </w:rPr>
-        <w:t>()</w:t>
-      </w:r>
-      <w:r>
-        <w:t xml:space="preserve">, </w:t>
-      </w:r>
-      <w:proofErr w:type="spellStart"/>
-      <w:r>
-        <w:rPr>
-          <w:rFonts w:ascii="Consolas" w:hAnsi="Consolas" w:cs="Consolas"/>
-          <w:sz w:val="20"/>
-        </w:rPr>
-        <w:t>stop</w:t>
-      </w:r>
-      <w:proofErr w:type="spellEnd"/>
-      <w:r>
-        <w:rPr>
-          <w:rFonts w:ascii="Consolas" w:hAnsi="Consolas" w:cs="Consolas"/>
-          <w:sz w:val="20"/>
-        </w:rPr>
-        <w:t>()</w:t>
+        <w:t xml:space="preserve">und </w:t>
+      </w:r>
+      <w:r>
+        <w:rPr>
+          <w:rFonts w:ascii="Consolas" w:hAnsi="Consolas" w:cs="Consolas"/>
+          <w:sz w:val="20"/>
+        </w:rPr>
+        <w:t>applyEffects()</w:t>
       </w:r>
       <w:r>
         <w:rPr>
@@ -236,48 +176,14 @@
         <w:t xml:space="preserve"> </w:t>
       </w:r>
       <w:r>
-        <w:t xml:space="preserve">und </w:t>
-      </w:r>
-      <w:proofErr w:type="spellStart"/>
-      <w:r>
-        <w:rPr>
-          <w:rFonts w:ascii="Consolas" w:hAnsi="Consolas" w:cs="Consolas"/>
-          <w:sz w:val="20"/>
-        </w:rPr>
-        <w:t>applyEffects</w:t>
-      </w:r>
-      <w:proofErr w:type="spellEnd"/>
-      <w:r>
-        <w:rPr>
-          <w:rFonts w:ascii="Consolas" w:hAnsi="Consolas" w:cs="Consolas"/>
-          <w:sz w:val="20"/>
-        </w:rPr>
-        <w:t>()</w:t>
-      </w:r>
-      <w:r>
-        <w:rPr>
-          <w:sz w:val="20"/>
-        </w:rPr>
-        <w:t xml:space="preserve"> </w:t>
-      </w:r>
-      <w:r>
         <w:t xml:space="preserve">von </w:t>
       </w:r>
-      <w:proofErr w:type="spellStart"/>
-      <w:r>
-        <w:rPr>
-          <w:rFonts w:ascii="Consolas" w:hAnsi="Consolas" w:cs="Consolas"/>
-          <w:sz w:val="20"/>
-        </w:rPr>
-        <w:t>SoundControl</w:t>
-      </w:r>
-      <w:proofErr w:type="spellEnd"/>
-      <w:r>
-        <w:rPr>
-          <w:rFonts w:ascii="Consolas" w:hAnsi="Consolas" w:cs="Consolas"/>
-          <w:sz w:val="20"/>
-        </w:rPr>
-        <w:t xml:space="preserve"> </w:t>
+      <w:r>
+        <w:rPr>
+          <w:rFonts w:ascii="Consolas" w:hAnsi="Consolas" w:cs="Consolas"/>
+          <w:sz w:val="20"/>
+        </w:rPr>
+        <w:t xml:space="preserve">SoundControl </w:t>
       </w:r>
       <w:r>
         <w:t>der Ausführungsablauf beschrieben, wobei besonderes Augenmerk auf der Anwendung der Effekte gelegt wird.</w:t>
@@ -291,11 +197,15 @@
           <w:numId w:val="1"/>
         </w:numPr>
       </w:pPr>
-      <w:proofErr w:type="spellStart"/>
-      <w:r>
-        <w:t>Klassenstuktur</w:t>
-      </w:r>
-      <w:proofErr w:type="spellEnd"/>
+      <w:r>
+        <w:t>Klassenst</w:t>
+      </w:r>
+      <w:r>
+        <w:t>r</w:t>
+      </w:r>
+      <w:r>
+        <w:t>uktur</w:t>
+      </w:r>
     </w:p>
     <w:p>
       <w:pPr>
@@ -322,7 +232,7 @@
                     <pic:cNvPicPr/>
                   </pic:nvPicPr>
                   <pic:blipFill>
-                    <a:blip r:embed="rId6">
+                    <a:blip r:embed="rId5">
                       <a:extLst>
                         <a:ext uri="{28A0092B-C50C-407E-A947-70E740481C1C}">
                           <a14:useLocalDpi xmlns:a14="http://schemas.microsoft.com/office/drawing/2010/main" val="0"/>
@@ -356,14 +266,27 @@
       <w:r>
         <w:t xml:space="preserve">Abbildung </w:t>
       </w:r>
-      <w:fldSimple w:instr=" SEQ Abbildung \* ARABIC ">
-        <w:r>
-          <w:rPr>
-            <w:noProof/>
-          </w:rPr>
-          <w:t>1</w:t>
-        </w:r>
-      </w:fldSimple>
+      <w:r>
+        <w:fldChar w:fldCharType="begin"/>
+      </w:r>
+      <w:r>
+        <w:instrText xml:space="preserve"> SEQ Abbildung \* ARABIC </w:instrText>
+      </w:r>
+      <w:r>
+        <w:fldChar w:fldCharType="separate"/>
+      </w:r>
+      <w:r>
+        <w:rPr>
+          <w:noProof/>
+        </w:rPr>
+        <w:t>1</w:t>
+      </w:r>
+      <w:r>
+        <w:rPr>
+          <w:noProof/>
+        </w:rPr>
+        <w:fldChar w:fldCharType="end"/>
+      </w:r>
       <w:r>
         <w:t>: UML-Diagramm der wichtigsten Klassen für die Audioerzeugung und Effektanwendung (Unv</w:t>
       </w:r>
@@ -379,20 +302,17 @@
         <w:jc w:val="both"/>
       </w:pPr>
       <w:r>
-        <w:t xml:space="preserve">Das in Abbildung 1 dargestellte UML-Diagramm zeigt die wichtigsten Klassen und jeweils die wichtigsten Felder und Methoden für die Audioverarbeitung (Für ein vollständigeres UML-Diagramm siehe </w:t>
-      </w:r>
-      <w:proofErr w:type="spellStart"/>
-      <w:r>
-        <w:t>Github</w:t>
-      </w:r>
-      <w:proofErr w:type="spellEnd"/>
-      <w:r>
-        <w:t xml:space="preserve">-Repository). </w:t>
+        <w:t>Das in Abbildung 1 dargestellte UML-Diagramm zeigt die wichtigsten Klassen und jeweils die wichtigsten Felder und Metho</w:t>
+      </w:r>
+      <w:r>
+        <w:t>den für die Audioverarbeitung (f</w:t>
+      </w:r>
+      <w:r>
+        <w:t xml:space="preserve">ür ein vollständigeres UML-Diagramm siehe Github-Repository). </w:t>
       </w:r>
       <w:r>
         <w:t xml:space="preserve">In der Klasse </w:t>
       </w:r>
-      <w:proofErr w:type="spellStart"/>
       <w:r>
         <w:rPr>
           <w:rFonts w:ascii="Consolas" w:hAnsi="Consolas" w:cs="Consolas"/>
@@ -400,11 +320,9 @@
         </w:rPr>
         <w:t>SoundControl</w:t>
       </w:r>
-      <w:proofErr w:type="spellEnd"/>
       <w:r>
         <w:t xml:space="preserve"> sind fünf Slots zu sehen, die, wie oben beschrieben, aus der Klasse </w:t>
       </w:r>
-      <w:proofErr w:type="spellStart"/>
       <w:r>
         <w:rPr>
           <w:rFonts w:ascii="Consolas" w:hAnsi="Consolas" w:cs="Consolas"/>
@@ -412,11 +330,9 @@
         </w:rPr>
         <w:t>MusicChip</w:t>
       </w:r>
-      <w:proofErr w:type="spellEnd"/>
       <w:r>
         <w:t xml:space="preserve">, aber auch aus der Klasse </w:t>
       </w:r>
-      <w:proofErr w:type="spellStart"/>
       <w:r>
         <w:rPr>
           <w:rFonts w:ascii="Consolas" w:hAnsi="Consolas" w:cs="Consolas"/>
@@ -424,11 +340,9 @@
         </w:rPr>
         <w:t>ImageProcessor</w:t>
       </w:r>
-      <w:proofErr w:type="spellEnd"/>
       <w:r>
         <w:t xml:space="preserve"> emittiert werden. </w:t>
       </w:r>
-      <w:proofErr w:type="spellStart"/>
       <w:r>
         <w:rPr>
           <w:rFonts w:ascii="Consolas" w:hAnsi="Consolas" w:cs="Consolas"/>
@@ -436,11 +350,9 @@
         </w:rPr>
         <w:t>SoundControl</w:t>
       </w:r>
-      <w:proofErr w:type="spellEnd"/>
       <w:r>
         <w:t xml:space="preserve"> hat einen Vektor, der </w:t>
       </w:r>
-      <w:proofErr w:type="spellStart"/>
       <w:r>
         <w:rPr>
           <w:rFonts w:ascii="Consolas" w:hAnsi="Consolas" w:cs="Consolas"/>
@@ -449,11 +361,9 @@
         </w:rPr>
         <w:t>MusicChipPlayer</w:t>
       </w:r>
-      <w:proofErr w:type="spellEnd"/>
       <w:r>
         <w:t xml:space="preserve"> hält. Diese Klasse dient als Wrapper für den </w:t>
       </w:r>
-      <w:proofErr w:type="spellStart"/>
       <w:r>
         <w:rPr>
           <w:rFonts w:ascii="Consolas" w:hAnsi="Consolas" w:cs="Consolas"/>
@@ -461,11 +371,9 @@
         </w:rPr>
         <w:t>AudioPlayer</w:t>
       </w:r>
-      <w:proofErr w:type="spellEnd"/>
       <w:r>
         <w:t xml:space="preserve">, um die Handhabung zu vereinfachen. Zu jedem </w:t>
       </w:r>
-      <w:proofErr w:type="spellStart"/>
       <w:r>
         <w:rPr>
           <w:rFonts w:ascii="Consolas" w:hAnsi="Consolas" w:cs="Consolas"/>
@@ -473,11 +381,9 @@
         </w:rPr>
         <w:t>MusicChip</w:t>
       </w:r>
-      <w:proofErr w:type="spellEnd"/>
       <w:r>
         <w:t xml:space="preserve"> gibt es einen korrespondierenden </w:t>
       </w:r>
-      <w:proofErr w:type="spellStart"/>
       <w:r>
         <w:rPr>
           <w:rFonts w:ascii="Consolas" w:hAnsi="Consolas" w:cs="Consolas"/>
@@ -485,11 +391,9 @@
         </w:rPr>
         <w:t>MusicChipPlayer</w:t>
       </w:r>
-      <w:proofErr w:type="spellEnd"/>
       <w:r>
         <w:t xml:space="preserve">. Jeder </w:t>
       </w:r>
-      <w:proofErr w:type="spellStart"/>
       <w:r>
         <w:rPr>
           <w:rFonts w:ascii="Consolas" w:hAnsi="Consolas" w:cs="Consolas"/>
@@ -497,11 +401,9 @@
         </w:rPr>
         <w:t>AudioPlayer</w:t>
       </w:r>
-      <w:proofErr w:type="spellEnd"/>
       <w:r>
         <w:t xml:space="preserve"> hat (neben der nicht im UML Diagramm eingezeichneten </w:t>
       </w:r>
-      <w:proofErr w:type="spellStart"/>
       <w:r>
         <w:rPr>
           <w:rFonts w:ascii="Consolas" w:hAnsi="Consolas" w:cs="Consolas"/>
@@ -509,11 +411,9 @@
         </w:rPr>
         <w:t>AudioSource</w:t>
       </w:r>
-      <w:proofErr w:type="spellEnd"/>
       <w:r>
         <w:t xml:space="preserve">) einen </w:t>
       </w:r>
-      <w:proofErr w:type="spellStart"/>
       <w:r>
         <w:rPr>
           <w:rFonts w:ascii="Consolas" w:hAnsi="Consolas" w:cs="Consolas"/>
@@ -521,11 +421,9 @@
         </w:rPr>
         <w:t>AudioProcessor</w:t>
       </w:r>
-      <w:proofErr w:type="spellEnd"/>
       <w:r>
         <w:t xml:space="preserve">, der den Audioinput erhält, verarbeitet, und als Audiooutput zurückgibt. Die tatsächliche Implementierung des Ganzen findet in der Klasse </w:t>
       </w:r>
-      <w:proofErr w:type="spellStart"/>
       <w:r>
         <w:rPr>
           <w:rFonts w:ascii="Consolas" w:hAnsi="Consolas" w:cs="Consolas"/>
@@ -533,11 +431,9 @@
         </w:rPr>
         <w:t>EffectProcessor</w:t>
       </w:r>
-      <w:proofErr w:type="spellEnd"/>
       <w:r>
         <w:t xml:space="preserve"> statt, die von </w:t>
       </w:r>
-      <w:proofErr w:type="spellStart"/>
       <w:r>
         <w:rPr>
           <w:rFonts w:ascii="Consolas" w:hAnsi="Consolas" w:cs="Consolas"/>
@@ -545,25 +441,15 @@
         </w:rPr>
         <w:t>AudioProcessor</w:t>
       </w:r>
-      <w:proofErr w:type="spellEnd"/>
       <w:r>
         <w:t xml:space="preserve"> erbt und die Methode </w:t>
       </w:r>
-      <w:proofErr w:type="spellStart"/>
-      <w:r>
-        <w:rPr>
-          <w:rFonts w:ascii="Consolas" w:hAnsi="Consolas" w:cs="Consolas"/>
-          <w:sz w:val="20"/>
-        </w:rPr>
-        <w:t>process</w:t>
-      </w:r>
-      <w:proofErr w:type="spellEnd"/>
-      <w:r>
-        <w:rPr>
-          <w:rFonts w:ascii="Consolas" w:hAnsi="Consolas" w:cs="Consolas"/>
-          <w:sz w:val="20"/>
-        </w:rPr>
-        <w:t>()</w:t>
+      <w:r>
+        <w:rPr>
+          <w:rFonts w:ascii="Consolas" w:hAnsi="Consolas" w:cs="Consolas"/>
+          <w:sz w:val="20"/>
+        </w:rPr>
+        <w:t>process()</w:t>
       </w:r>
       <w:r>
         <w:rPr>
@@ -574,7 +460,6 @@
       <w:r>
         <w:t xml:space="preserve">überschreibt. Der </w:t>
       </w:r>
-      <w:proofErr w:type="spellStart"/>
       <w:r>
         <w:rPr>
           <w:rFonts w:ascii="Consolas" w:hAnsi="Consolas" w:cs="Consolas"/>
@@ -582,7 +467,6 @@
         </w:rPr>
         <w:t>EffectProcessor</w:t>
       </w:r>
-      <w:proofErr w:type="spellEnd"/>
       <w:r>
         <w:t xml:space="preserve"> enthält die wichtige Logik, um die </w:t>
       </w:r>
@@ -590,7 +474,6 @@
         <w:lastRenderedPageBreak/>
         <w:t xml:space="preserve">Effektanwendung auf den Audioinput zu managen. Die tatsächlichen Effekte sind über eine abstrakte Klasse </w:t>
       </w:r>
-      <w:proofErr w:type="spellStart"/>
       <w:r>
         <w:rPr>
           <w:rFonts w:ascii="Consolas" w:hAnsi="Consolas" w:cs="Consolas"/>
@@ -598,25 +481,15 @@
         </w:rPr>
         <w:t>Effect</w:t>
       </w:r>
-      <w:proofErr w:type="spellEnd"/>
       <w:r>
         <w:t xml:space="preserve"> mit der Methode </w:t>
       </w:r>
-      <w:proofErr w:type="spellStart"/>
-      <w:r>
-        <w:rPr>
-          <w:rFonts w:ascii="Consolas" w:hAnsi="Consolas" w:cs="Consolas"/>
-          <w:sz w:val="20"/>
-        </w:rPr>
-        <w:t>apply</w:t>
-      </w:r>
-      <w:proofErr w:type="spellEnd"/>
-      <w:r>
-        <w:rPr>
-          <w:rFonts w:ascii="Consolas" w:hAnsi="Consolas" w:cs="Consolas"/>
-          <w:sz w:val="20"/>
-        </w:rPr>
-        <w:t>()</w:t>
+      <w:r>
+        <w:rPr>
+          <w:rFonts w:ascii="Consolas" w:hAnsi="Consolas" w:cs="Consolas"/>
+          <w:sz w:val="20"/>
+        </w:rPr>
+        <w:t>apply()</w:t>
       </w:r>
       <w:r>
         <w:rPr>
@@ -627,7 +500,6 @@
       <w:r>
         <w:t xml:space="preserve">und entsprechenden Unterklassen </w:t>
       </w:r>
-      <w:proofErr w:type="spellStart"/>
       <w:r>
         <w:rPr>
           <w:rFonts w:ascii="Consolas" w:hAnsi="Consolas" w:cs="Consolas"/>
@@ -635,11 +507,9 @@
         </w:rPr>
         <w:t>DelayEffect</w:t>
       </w:r>
-      <w:proofErr w:type="spellEnd"/>
       <w:r>
         <w:t xml:space="preserve">, </w:t>
       </w:r>
-      <w:proofErr w:type="spellStart"/>
       <w:r>
         <w:rPr>
           <w:rFonts w:ascii="Consolas" w:hAnsi="Consolas" w:cs="Consolas"/>
@@ -647,11 +517,9 @@
         </w:rPr>
         <w:t>HighPassEffect</w:t>
       </w:r>
-      <w:proofErr w:type="spellEnd"/>
       <w:r>
         <w:t xml:space="preserve"> und </w:t>
       </w:r>
-      <w:proofErr w:type="spellStart"/>
       <w:r>
         <w:rPr>
           <w:rFonts w:ascii="Consolas" w:hAnsi="Consolas" w:cs="Consolas"/>
@@ -659,7 +527,6 @@
         </w:rPr>
         <w:t>LowPassEffect</w:t>
       </w:r>
-      <w:proofErr w:type="spellEnd"/>
       <w:r>
         <w:t xml:space="preserve"> implementiert. Hier wi</w:t>
       </w:r>
@@ -678,7 +545,6 @@
       <w:r>
         <w:t xml:space="preserve">Fall 1: Ein </w:t>
       </w:r>
-      <w:proofErr w:type="spellStart"/>
       <w:r>
         <w:rPr>
           <w:rFonts w:ascii="Consolas" w:hAnsi="Consolas" w:cs="Consolas"/>
@@ -686,25 +552,15 @@
         </w:rPr>
         <w:t>MusicChip</w:t>
       </w:r>
-      <w:proofErr w:type="spellEnd"/>
       <w:r>
         <w:t xml:space="preserve"> wird erkannt und </w:t>
       </w:r>
-      <w:proofErr w:type="spellStart"/>
-      <w:r>
-        <w:rPr>
-          <w:rFonts w:ascii="Consolas" w:hAnsi="Consolas" w:cs="Consolas"/>
-          <w:sz w:val="20"/>
-        </w:rPr>
-        <w:t>play</w:t>
-      </w:r>
-      <w:proofErr w:type="spellEnd"/>
-      <w:r>
-        <w:rPr>
-          <w:rFonts w:ascii="Consolas" w:hAnsi="Consolas" w:cs="Consolas"/>
-          <w:sz w:val="20"/>
-        </w:rPr>
-        <w:t>()</w:t>
+      <w:r>
+        <w:rPr>
+          <w:rFonts w:ascii="Consolas" w:hAnsi="Consolas" w:cs="Consolas"/>
+          <w:sz w:val="20"/>
+        </w:rPr>
+        <w:t>play()</w:t>
       </w:r>
       <w:r>
         <w:rPr>
@@ -744,35 +600,25 @@
             <v:path o:extrusionok="f" gradientshapeok="t" o:connecttype="rect"/>
             <o:lock v:ext="edit" aspectratio="t"/>
           </v:shapetype>
-          <v:shape id="_x0000_i1025" type="#_x0000_t75" style="width:453.6pt;height:82.5pt" o:ole="">
-            <v:imagedata r:id="rId7" o:title=""/>
+          <v:shape id="_x0000_i1025" type="#_x0000_t75" style="width:453.5pt;height:82.5pt" o:ole="">
+            <v:imagedata r:id="rId6" o:title=""/>
           </v:shape>
-          <o:OLEObject Type="Embed" ProgID="Word.OpenDocumentText.12" ShapeID="_x0000_i1025" DrawAspect="Content" ObjectID="_1513964019" r:id="rId8"/>
+          <o:OLEObject Type="Embed" ProgID="Word.OpenDocumentText.12" ShapeID="_x0000_i1025" DrawAspect="Content" ObjectID="_1513967589" r:id="rId7"/>
         </w:object>
       </w:r>
       <w:r>
         <w:t xml:space="preserve">Die Methode </w:t>
       </w:r>
-      <w:proofErr w:type="spellStart"/>
-      <w:r>
-        <w:rPr>
-          <w:rFonts w:ascii="Consolas" w:hAnsi="Consolas" w:cs="Consolas"/>
-          <w:sz w:val="20"/>
-        </w:rPr>
-        <w:t>play</w:t>
-      </w:r>
-      <w:proofErr w:type="spellEnd"/>
-      <w:r>
-        <w:rPr>
-          <w:rFonts w:ascii="Consolas" w:hAnsi="Consolas" w:cs="Consolas"/>
-          <w:sz w:val="20"/>
-        </w:rPr>
-        <w:t>()</w:t>
+      <w:r>
+        <w:rPr>
+          <w:rFonts w:ascii="Consolas" w:hAnsi="Consolas" w:cs="Consolas"/>
+          <w:sz w:val="20"/>
+        </w:rPr>
+        <w:t>play()</w:t>
       </w:r>
       <w:r>
         <w:t xml:space="preserve"> wird immer dann ausgeführt, wenn ein </w:t>
       </w:r>
-      <w:proofErr w:type="spellStart"/>
       <w:r>
         <w:rPr>
           <w:rFonts w:ascii="Consolas" w:hAnsi="Consolas" w:cs="Consolas"/>
@@ -780,7 +626,6 @@
         </w:rPr>
         <w:t>MusicChip</w:t>
       </w:r>
-      <w:proofErr w:type="spellEnd"/>
       <w:r>
         <w:t xml:space="preserve"> das Signal </w:t>
       </w:r>
@@ -800,8 +645,6 @@
       <w:r>
         <w:t xml:space="preserve">emittiert. Dabei wird als Parameter der Mittelpunkt des </w:t>
       </w:r>
-      <w:proofErr w:type="spellStart"/>
-      <w:proofErr w:type="gramStart"/>
       <w:r>
         <w:rPr>
           <w:rFonts w:ascii="Consolas" w:hAnsi="Consolas" w:cs="Consolas"/>
@@ -809,20 +652,65 @@
         </w:rPr>
         <w:t>MusicChip</w:t>
       </w:r>
-      <w:proofErr w:type="spellEnd"/>
-      <w:proofErr w:type="gramEnd"/>
-      <w:r>
-        <w:t xml:space="preserve"> übergeben. Nun werden einige von </w:t>
-      </w:r>
-      <w:proofErr w:type="spellStart"/>
-      <w:r>
-        <w:t>Qt</w:t>
-      </w:r>
-      <w:proofErr w:type="spellEnd"/>
-      <w:r>
-        <w:t xml:space="preserve"> angebotene Funktionen genutzt. Über die Methode </w:t>
-      </w:r>
-      <w:proofErr w:type="spellStart"/>
+      <w:r>
+        <w:t xml:space="preserve"> übergeben. Nun werden einige von Qt angebotene Funktionen genutzt. Über die Methode </w:t>
+      </w:r>
+      <w:r>
+        <w:rPr>
+          <w:rFonts w:ascii="Consolas" w:hAnsi="Consolas" w:cs="Consolas"/>
+          <w:sz w:val="20"/>
+        </w:rPr>
+        <w:t>QObject::sender()</w:t>
+      </w:r>
+      <w:r>
+        <w:t xml:space="preserve"> lässt sich herausfinden, welches Objekt das Signal gesendet hat. Dies ist notwendig, um über die Methode </w:t>
+      </w:r>
+      <w:r>
+        <w:rPr>
+          <w:rFonts w:ascii="Consolas" w:hAnsi="Consolas" w:cs="Consolas"/>
+          <w:sz w:val="20"/>
+        </w:rPr>
+        <w:t>getPlayer()</w:t>
+      </w:r>
+      <w:r>
+        <w:t xml:space="preserve"> den entsprechenden </w:t>
+      </w:r>
+      <w:r>
+        <w:rPr>
+          <w:rFonts w:ascii="Consolas" w:hAnsi="Consolas" w:cs="Consolas"/>
+          <w:sz w:val="20"/>
+        </w:rPr>
+        <w:t>MusicChipPlayer</w:t>
+      </w:r>
+      <w:r>
+        <w:t xml:space="preserve"> herauszufinden. Eine weitere Eigenschaft von Qt kommt zum </w:t>
+      </w:r>
+      <w:r>
+        <w:t>T</w:t>
+      </w:r>
+      <w:r>
+        <w:t xml:space="preserve">ragen: Sowohl </w:t>
+      </w:r>
+      <w:r>
+        <w:rPr>
+          <w:rFonts w:ascii="Consolas" w:hAnsi="Consolas" w:cs="Consolas"/>
+          <w:sz w:val="20"/>
+        </w:rPr>
+        <w:t>MusicChip</w:t>
+      </w:r>
+      <w:r>
+        <w:t xml:space="preserve"> als auch </w:t>
+      </w:r>
+      <w:r>
+        <w:rPr>
+          <w:rFonts w:ascii="Consolas" w:hAnsi="Consolas" w:cs="Consolas"/>
+          <w:sz w:val="20"/>
+        </w:rPr>
+        <w:t>MusicChipPlayer</w:t>
+      </w:r>
+      <w:r>
+        <w:t xml:space="preserve"> erben von </w:t>
+      </w:r>
       <w:r>
         <w:rPr>
           <w:rFonts w:ascii="Consolas" w:hAnsi="Consolas" w:cs="Consolas"/>
@@ -830,62 +718,19 @@
         </w:rPr>
         <w:t>QObject</w:t>
       </w:r>
-      <w:proofErr w:type="spellEnd"/>
-      <w:r>
-        <w:rPr>
-          <w:rFonts w:ascii="Consolas" w:hAnsi="Consolas" w:cs="Consolas"/>
-          <w:sz w:val="20"/>
-        </w:rPr>
-        <w:t>:</w:t>
-      </w:r>
-      <w:proofErr w:type="gramStart"/>
-      <w:r>
-        <w:rPr>
-          <w:rFonts w:ascii="Consolas" w:hAnsi="Consolas" w:cs="Consolas"/>
-          <w:sz w:val="20"/>
-        </w:rPr>
-        <w:t>:</w:t>
-      </w:r>
-      <w:proofErr w:type="spellStart"/>
-      <w:r>
-        <w:rPr>
-          <w:rFonts w:ascii="Consolas" w:hAnsi="Consolas" w:cs="Consolas"/>
-          <w:sz w:val="20"/>
-        </w:rPr>
-        <w:t>sender</w:t>
-      </w:r>
-      <w:proofErr w:type="spellEnd"/>
-      <w:proofErr w:type="gramEnd"/>
-      <w:r>
-        <w:rPr>
-          <w:rFonts w:ascii="Consolas" w:hAnsi="Consolas" w:cs="Consolas"/>
-          <w:sz w:val="20"/>
-        </w:rPr>
-        <w:t>()</w:t>
-      </w:r>
-      <w:r>
-        <w:t xml:space="preserve"> lässt sich herausfinden, welches Objekt das Signal gesendet hat. Dies ist notwendig, um über die Methode </w:t>
-      </w:r>
-      <w:proofErr w:type="spellStart"/>
-      <w:r>
-        <w:rPr>
-          <w:rFonts w:ascii="Consolas" w:hAnsi="Consolas" w:cs="Consolas"/>
-          <w:sz w:val="20"/>
-        </w:rPr>
-        <w:t>getPlayer</w:t>
-      </w:r>
-      <w:proofErr w:type="spellEnd"/>
-      <w:r>
-        <w:rPr>
-          <w:rFonts w:ascii="Consolas" w:hAnsi="Consolas" w:cs="Consolas"/>
-          <w:sz w:val="20"/>
-        </w:rPr>
-        <w:t>()</w:t>
-      </w:r>
-      <w:r>
-        <w:t xml:space="preserve"> den entsprechenden </w:t>
-      </w:r>
-      <w:proofErr w:type="spellStart"/>
+      <w:r>
+        <w:t xml:space="preserve"> und haben somit einen </w:t>
+      </w:r>
+      <w:r>
+        <w:rPr>
+          <w:rFonts w:ascii="Consolas" w:hAnsi="Consolas" w:cs="Consolas"/>
+          <w:sz w:val="20"/>
+        </w:rPr>
+        <w:t>objectName</w:t>
+      </w:r>
+      <w:r>
+        <w:t xml:space="preserve">. Bei der Erzeugung bekommt der </w:t>
+      </w:r>
       <w:r>
         <w:rPr>
           <w:rFonts w:ascii="Consolas" w:hAnsi="Consolas" w:cs="Consolas"/>
@@ -893,25 +738,19 @@
         </w:rPr>
         <w:t>MusicChipPlayer</w:t>
       </w:r>
-      <w:proofErr w:type="spellEnd"/>
-      <w:r>
-        <w:t xml:space="preserve"> herauszufinden. Eine weitere Eigenschaft von </w:t>
-      </w:r>
-      <w:proofErr w:type="spellStart"/>
-      <w:r>
-        <w:t>Qt</w:t>
-      </w:r>
-      <w:proofErr w:type="spellEnd"/>
-      <w:r>
-        <w:t xml:space="preserve"> kommt zum </w:t>
-      </w:r>
-      <w:r>
-        <w:t>T</w:t>
-      </w:r>
-      <w:r>
-        <w:t xml:space="preserve">ragen: Sowohl </w:t>
-      </w:r>
-      <w:proofErr w:type="spellStart"/>
+      <w:r>
+        <w:t xml:space="preserve"> den </w:t>
+      </w:r>
+      <w:r>
+        <w:rPr>
+          <w:rFonts w:ascii="Consolas" w:hAnsi="Consolas" w:cs="Consolas"/>
+          <w:sz w:val="20"/>
+        </w:rPr>
+        <w:t>objectName</w:t>
+      </w:r>
+      <w:r>
+        <w:t xml:space="preserve"> passend zum </w:t>
+      </w:r>
       <w:r>
         <w:rPr>
           <w:rFonts w:ascii="Consolas" w:hAnsi="Consolas" w:cs="Consolas"/>
@@ -919,97 +758,15 @@
         </w:rPr>
         <w:t>MusicChip</w:t>
       </w:r>
-      <w:proofErr w:type="spellEnd"/>
-      <w:r>
-        <w:t xml:space="preserve"> als auch </w:t>
-      </w:r>
-      <w:proofErr w:type="spellStart"/>
-      <w:r>
-        <w:rPr>
-          <w:rFonts w:ascii="Consolas" w:hAnsi="Consolas" w:cs="Consolas"/>
-          <w:sz w:val="20"/>
-        </w:rPr>
-        <w:t>MusicChipPlayer</w:t>
-      </w:r>
-      <w:proofErr w:type="spellEnd"/>
-      <w:r>
-        <w:t xml:space="preserve"> erben von </w:t>
-      </w:r>
-      <w:proofErr w:type="spellStart"/>
-      <w:r>
-        <w:rPr>
-          <w:rFonts w:ascii="Consolas" w:hAnsi="Consolas" w:cs="Consolas"/>
-          <w:sz w:val="20"/>
-        </w:rPr>
-        <w:t>QObject</w:t>
-      </w:r>
-      <w:proofErr w:type="spellEnd"/>
-      <w:r>
-        <w:t xml:space="preserve"> und haben somit einen </w:t>
-      </w:r>
-      <w:proofErr w:type="spellStart"/>
-      <w:r>
-        <w:rPr>
-          <w:rFonts w:ascii="Consolas" w:hAnsi="Consolas" w:cs="Consolas"/>
-          <w:sz w:val="20"/>
-        </w:rPr>
-        <w:t>objectName</w:t>
-      </w:r>
-      <w:proofErr w:type="spellEnd"/>
-      <w:r>
-        <w:t xml:space="preserve">. Bei der Erzeugung bekommt der </w:t>
-      </w:r>
-      <w:proofErr w:type="spellStart"/>
-      <w:r>
-        <w:rPr>
-          <w:rFonts w:ascii="Consolas" w:hAnsi="Consolas" w:cs="Consolas"/>
-          <w:sz w:val="20"/>
-        </w:rPr>
-        <w:t>MusicChipPlayer</w:t>
-      </w:r>
-      <w:proofErr w:type="spellEnd"/>
-      <w:r>
-        <w:t xml:space="preserve"> den </w:t>
-      </w:r>
-      <w:proofErr w:type="spellStart"/>
-      <w:r>
-        <w:rPr>
-          <w:rFonts w:ascii="Consolas" w:hAnsi="Consolas" w:cs="Consolas"/>
-          <w:sz w:val="20"/>
-        </w:rPr>
-        <w:t>objectName</w:t>
-      </w:r>
-      <w:proofErr w:type="spellEnd"/>
-      <w:r>
-        <w:t xml:space="preserve"> passend zum </w:t>
-      </w:r>
-      <w:proofErr w:type="spellStart"/>
-      <w:r>
-        <w:rPr>
-          <w:rFonts w:ascii="Consolas" w:hAnsi="Consolas" w:cs="Consolas"/>
-          <w:sz w:val="20"/>
-        </w:rPr>
-        <w:t>MusicChip</w:t>
-      </w:r>
-      <w:proofErr w:type="spellEnd"/>
       <w:r>
         <w:t xml:space="preserve">, sodass durch Vergleich der Objekt-Namen in </w:t>
       </w:r>
-      <w:proofErr w:type="spellStart"/>
-      <w:r>
-        <w:rPr>
-          <w:rFonts w:ascii="Consolas" w:hAnsi="Consolas" w:cs="Consolas"/>
-          <w:sz w:val="20"/>
-        </w:rPr>
-        <w:t>getPlayer</w:t>
-      </w:r>
-      <w:proofErr w:type="spellEnd"/>
-      <w:r>
-        <w:rPr>
-          <w:rFonts w:ascii="Consolas" w:hAnsi="Consolas" w:cs="Consolas"/>
-          <w:sz w:val="20"/>
-        </w:rPr>
-        <w:t>()</w:t>
+      <w:r>
+        <w:rPr>
+          <w:rFonts w:ascii="Consolas" w:hAnsi="Consolas" w:cs="Consolas"/>
+          <w:sz w:val="20"/>
+        </w:rPr>
+        <w:t>getPlayer()</w:t>
       </w:r>
       <w:r>
         <w:rPr>
@@ -1020,7 +777,6 @@
       <w:r>
         <w:t xml:space="preserve">bestimmt wird, welcher </w:t>
       </w:r>
-      <w:proofErr w:type="spellStart"/>
       <w:r>
         <w:rPr>
           <w:rFonts w:ascii="Consolas" w:hAnsi="Consolas" w:cs="Consolas"/>
@@ -1028,11 +784,9 @@
         </w:rPr>
         <w:t>AudioPlayer</w:t>
       </w:r>
-      <w:proofErr w:type="spellEnd"/>
       <w:r>
         <w:t xml:space="preserve"> Sound abspielen soll. Das Handling der Lautstärke findet komplett im </w:t>
       </w:r>
-      <w:proofErr w:type="spellStart"/>
       <w:r>
         <w:rPr>
           <w:rFonts w:ascii="Consolas" w:hAnsi="Consolas" w:cs="Consolas"/>
@@ -1040,35 +794,24 @@
         </w:rPr>
         <w:t>EffectProcessor</w:t>
       </w:r>
-      <w:proofErr w:type="spellEnd"/>
-      <w:r>
-        <w:t xml:space="preserve"> statt. Um </w:t>
-      </w:r>
-      <w:proofErr w:type="spellStart"/>
-      <w:r>
-        <w:t>Synchronität</w:t>
-      </w:r>
-      <w:proofErr w:type="spellEnd"/>
-      <w:r>
-        <w:t xml:space="preserve"> zu der einzelnen Audiotracks und ihrer BPM (</w:t>
-      </w:r>
-      <w:proofErr w:type="spellStart"/>
-      <w:r>
-        <w:t>beats</w:t>
-      </w:r>
-      <w:proofErr w:type="spellEnd"/>
-      <w:r>
-        <w:t xml:space="preserve"> per </w:t>
-      </w:r>
-      <w:proofErr w:type="spellStart"/>
-      <w:r>
-        <w:t>minute</w:t>
-      </w:r>
-      <w:proofErr w:type="spellEnd"/>
-      <w:r>
-        <w:t xml:space="preserve">) gewährleisten, werden alle </w:t>
-      </w:r>
-      <w:proofErr w:type="spellStart"/>
+      <w:r>
+        <w:t xml:space="preserve"> statt. Um die Synchronität zu den einzelnen Audiotracks und ihrer</w:t>
+      </w:r>
+      <w:r>
+        <w:t xml:space="preserve"> BPM</w:t>
+      </w:r>
+      <w:r>
+        <w:t>´s</w:t>
+      </w:r>
+      <w:r>
+        <w:t xml:space="preserve"> (beats per minute) </w:t>
+      </w:r>
+      <w:r>
+        <w:t xml:space="preserve">zu </w:t>
+      </w:r>
+      <w:r>
+        <w:t xml:space="preserve">gewährleisten, werden alle </w:t>
+      </w:r>
       <w:r>
         <w:rPr>
           <w:rFonts w:ascii="Consolas" w:hAnsi="Consolas" w:cs="Consolas"/>
@@ -1076,11 +819,9 @@
         </w:rPr>
         <w:t>AudioPlayer</w:t>
       </w:r>
-      <w:proofErr w:type="spellEnd"/>
       <w:r>
         <w:t xml:space="preserve"> zu Beginn gleichzeitig gestartet. Allerdings ist der </w:t>
       </w:r>
-      <w:proofErr w:type="spellStart"/>
       <w:r>
         <w:rPr>
           <w:rFonts w:ascii="Consolas" w:hAnsi="Consolas" w:cs="Consolas"/>
@@ -1088,7 +829,6 @@
         </w:rPr>
         <w:t>gain</w:t>
       </w:r>
-      <w:proofErr w:type="spellEnd"/>
       <w:r>
         <w:t xml:space="preserve"> standardmäßig auf </w:t>
       </w:r>
@@ -1098,21 +838,12 @@
       <w:r>
         <w:t xml:space="preserve"> gestellt, sodass es nicht zur Klangerzeugung kommt. Um einen Audiotrack tatsächlich abzuspielen, wird durch </w:t>
       </w:r>
-      <w:proofErr w:type="spellStart"/>
-      <w:r>
-        <w:rPr>
-          <w:rFonts w:ascii="Consolas" w:hAnsi="Consolas" w:cs="Consolas"/>
-          <w:sz w:val="20"/>
-        </w:rPr>
-        <w:t>active</w:t>
-      </w:r>
-      <w:proofErr w:type="spellEnd"/>
-      <w:r>
-        <w:rPr>
-          <w:rFonts w:ascii="Consolas" w:hAnsi="Consolas" w:cs="Consolas"/>
-          <w:sz w:val="20"/>
-        </w:rPr>
-        <w:t>()</w:t>
+      <w:r>
+        <w:rPr>
+          <w:rFonts w:ascii="Consolas" w:hAnsi="Consolas" w:cs="Consolas"/>
+          <w:sz w:val="20"/>
+        </w:rPr>
+        <w:t>active()</w:t>
       </w:r>
       <w:r>
         <w:t xml:space="preserve"> </w:t>
@@ -1120,7 +851,6 @@
       <w:r>
         <w:t xml:space="preserve">im </w:t>
       </w:r>
-      <w:proofErr w:type="spellStart"/>
       <w:r>
         <w:rPr>
           <w:rFonts w:ascii="Consolas" w:hAnsi="Consolas" w:cs="Consolas"/>
@@ -1128,17 +858,14 @@
         </w:rPr>
         <w:t>EffectProcessor</w:t>
       </w:r>
-      <w:proofErr w:type="spellEnd"/>
-      <w:r>
-        <w:t xml:space="preserve"> der Zustand (Repräsentiert durch ein </w:t>
-      </w:r>
-      <w:proofErr w:type="spellStart"/>
-      <w:r>
-        <w:t>Enum</w:t>
-      </w:r>
-      <w:proofErr w:type="spellEnd"/>
-      <w:r>
-        <w:t xml:space="preserve">) auf </w:t>
+      <w:r>
+        <w:t xml:space="preserve"> der Zusta</w:t>
+      </w:r>
+      <w:r>
+        <w:t>nd (r</w:t>
+      </w:r>
+      <w:r>
+        <w:t xml:space="preserve">epräsentiert durch ein Enum) auf </w:t>
       </w:r>
       <w:r>
         <w:rPr>
@@ -1150,21 +877,12 @@
       <w:r>
         <w:t xml:space="preserve"> gesetzt. Die Methode </w:t>
       </w:r>
-      <w:proofErr w:type="spellStart"/>
-      <w:r>
-        <w:rPr>
-          <w:rFonts w:ascii="Consolas" w:hAnsi="Consolas" w:cs="Consolas"/>
-          <w:sz w:val="20"/>
-        </w:rPr>
-        <w:t>setState</w:t>
-      </w:r>
-      <w:proofErr w:type="spellEnd"/>
-      <w:r>
-        <w:rPr>
-          <w:rFonts w:ascii="Consolas" w:hAnsi="Consolas" w:cs="Consolas"/>
-          <w:sz w:val="20"/>
-        </w:rPr>
-        <w:t>()</w:t>
+      <w:r>
+        <w:rPr>
+          <w:rFonts w:ascii="Consolas" w:hAnsi="Consolas" w:cs="Consolas"/>
+          <w:sz w:val="20"/>
+        </w:rPr>
+        <w:t>setState()</w:t>
       </w:r>
       <w:r>
         <w:rPr>
@@ -1175,21 +893,12 @@
       <w:r>
         <w:t xml:space="preserve">kümmert sich darum, dass der </w:t>
       </w:r>
-      <w:proofErr w:type="spellStart"/>
-      <w:r>
-        <w:rPr>
-          <w:rFonts w:ascii="Consolas" w:hAnsi="Consolas" w:cs="Consolas"/>
-          <w:sz w:val="20"/>
-        </w:rPr>
-        <w:t>gain</w:t>
-      </w:r>
-      <w:proofErr w:type="spellEnd"/>
-      <w:r>
-        <w:rPr>
-          <w:rFonts w:ascii="Consolas" w:hAnsi="Consolas" w:cs="Consolas"/>
-          <w:sz w:val="20"/>
-        </w:rPr>
-        <w:t xml:space="preserve"> </w:t>
+      <w:r>
+        <w:rPr>
+          <w:rFonts w:ascii="Consolas" w:hAnsi="Consolas" w:cs="Consolas"/>
+          <w:sz w:val="20"/>
+        </w:rPr>
+        <w:t xml:space="preserve">gain </w:t>
       </w:r>
       <w:r>
         <w:t xml:space="preserve">im Status </w:t>
@@ -1258,7 +967,6 @@
       <w:r>
         <w:t xml:space="preserve">Fall 2: Ein </w:t>
       </w:r>
-      <w:proofErr w:type="spellStart"/>
       <w:r>
         <w:rPr>
           <w:rFonts w:ascii="Consolas" w:hAnsi="Consolas" w:cs="Consolas"/>
@@ -1266,25 +974,15 @@
         </w:rPr>
         <w:t>MusicChip</w:t>
       </w:r>
-      <w:proofErr w:type="spellEnd"/>
       <w:r>
         <w:t xml:space="preserve"> wird nicht länger erkannt und </w:t>
       </w:r>
-      <w:proofErr w:type="spellStart"/>
-      <w:r>
-        <w:rPr>
-          <w:rFonts w:ascii="Consolas" w:hAnsi="Consolas" w:cs="Consolas"/>
-          <w:sz w:val="20"/>
-        </w:rPr>
-        <w:t>stop</w:t>
-      </w:r>
-      <w:proofErr w:type="spellEnd"/>
-      <w:r>
-        <w:rPr>
-          <w:rFonts w:ascii="Consolas" w:hAnsi="Consolas" w:cs="Consolas"/>
-          <w:sz w:val="20"/>
-        </w:rPr>
-        <w:t>()</w:t>
+      <w:r>
+        <w:rPr>
+          <w:rFonts w:ascii="Consolas" w:hAnsi="Consolas" w:cs="Consolas"/>
+          <w:sz w:val="20"/>
+        </w:rPr>
+        <w:t>stop()</w:t>
       </w:r>
       <w:r>
         <w:rPr>
@@ -1302,10 +1000,10 @@
       </w:pPr>
       <w:r>
         <w:object w:dxaOrig="9072" w:dyaOrig="1424">
-          <v:shape id="_x0000_i1026" type="#_x0000_t75" style="width:453.6pt;height:71.2pt" o:ole="">
-            <v:imagedata r:id="rId9" o:title=""/>
+          <v:shape id="_x0000_i1026" type="#_x0000_t75" style="width:453.5pt;height:71pt" o:ole="">
+            <v:imagedata r:id="rId8" o:title=""/>
           </v:shape>
-          <o:OLEObject Type="Embed" ProgID="Word.OpenDocumentText.12" ShapeID="_x0000_i1026" DrawAspect="Content" ObjectID="_1513964020" r:id="rId10"/>
+          <o:OLEObject Type="Embed" ProgID="Word.OpenDocumentText.12" ShapeID="_x0000_i1026" DrawAspect="Content" ObjectID="_1513967590" r:id="rId9"/>
         </w:object>
       </w:r>
       <w:r>
@@ -1317,21 +1015,12 @@
       <w:r>
         <w:t xml:space="preserve"> das Signal für die Methode </w:t>
       </w:r>
-      <w:proofErr w:type="spellStart"/>
-      <w:r>
-        <w:rPr>
-          <w:rFonts w:ascii="Consolas" w:hAnsi="Consolas" w:cs="Consolas"/>
-          <w:sz w:val="20"/>
-        </w:rPr>
-        <w:t>stop</w:t>
-      </w:r>
-      <w:proofErr w:type="spellEnd"/>
-      <w:r>
-        <w:rPr>
-          <w:rFonts w:ascii="Consolas" w:hAnsi="Consolas" w:cs="Consolas"/>
-          <w:sz w:val="20"/>
-        </w:rPr>
-        <w:t>()</w:t>
+      <w:r>
+        <w:rPr>
+          <w:rFonts w:ascii="Consolas" w:hAnsi="Consolas" w:cs="Consolas"/>
+          <w:sz w:val="20"/>
+        </w:rPr>
+        <w:t>stop()</w:t>
       </w:r>
       <w:r>
         <w:rPr>
@@ -1352,7 +1041,6 @@
       <w:r>
         <w:t xml:space="preserve"> von </w:t>
       </w:r>
-      <w:proofErr w:type="spellStart"/>
       <w:r>
         <w:rPr>
           <w:rFonts w:ascii="Consolas" w:hAnsi="Consolas" w:cs="Consolas"/>
@@ -1360,7 +1048,6 @@
         </w:rPr>
         <w:t>EffectProcessor</w:t>
       </w:r>
-      <w:proofErr w:type="spellEnd"/>
       <w:r>
         <w:t xml:space="preserve"> der State auf </w:t>
       </w:r>
@@ -1374,7 +1061,6 @@
       <w:r>
         <w:t xml:space="preserve"> gesetzt. Wird ein </w:t>
       </w:r>
-      <w:proofErr w:type="spellStart"/>
       <w:r>
         <w:rPr>
           <w:rFonts w:ascii="Consolas" w:hAnsi="Consolas" w:cs="Consolas"/>
@@ -1382,7 +1068,6 @@
         </w:rPr>
         <w:t>MusicChip</w:t>
       </w:r>
-      <w:proofErr w:type="spellEnd"/>
       <w:r>
         <w:t xml:space="preserve"> nicht länger erkannt, klingt sein Audiotrack langsam aus.</w:t>
       </w:r>
@@ -1398,7 +1083,6 @@
       <w:r>
         <w:t xml:space="preserve">Fall 3: Ein </w:t>
       </w:r>
-      <w:proofErr w:type="spellStart"/>
       <w:r>
         <w:rPr>
           <w:rFonts w:ascii="Consolas" w:hAnsi="Consolas" w:cs="Consolas"/>
@@ -1406,7 +1090,6 @@
         </w:rPr>
         <w:t>MusicChip</w:t>
       </w:r>
-      <w:proofErr w:type="spellEnd"/>
       <w:r>
         <w:t xml:space="preserve"> wird bereits erkannt und seine Position ändert sich</w:t>
       </w:r>
@@ -1418,10 +1101,10 @@
           <w:sz w:val="20"/>
         </w:rPr>
         <w:object w:dxaOrig="9072" w:dyaOrig="1424">
-          <v:shape id="_x0000_i1030" type="#_x0000_t75" style="width:453.6pt;height:71.2pt" o:ole="">
-            <v:imagedata r:id="rId11" o:title=""/>
+          <v:shape id="_x0000_i1027" type="#_x0000_t75" style="width:453.5pt;height:71pt" o:ole="">
+            <v:imagedata r:id="rId10" o:title=""/>
           </v:shape>
-          <o:OLEObject Type="Embed" ProgID="Word.OpenDocumentText.12" ShapeID="_x0000_i1030" DrawAspect="Content" ObjectID="_1513964021" r:id="rId12"/>
+          <o:OLEObject Type="Embed" ProgID="Word.OpenDocumentText.12" ShapeID="_x0000_i1027" DrawAspect="Content" ObjectID="_1513967591" r:id="rId11"/>
         </w:object>
       </w:r>
     </w:p>
@@ -1433,7 +1116,6 @@
         <w:lastRenderedPageBreak/>
         <w:t xml:space="preserve">Wird ein </w:t>
       </w:r>
-      <w:proofErr w:type="spellStart"/>
       <w:r>
         <w:rPr>
           <w:rFonts w:ascii="Consolas" w:hAnsi="Consolas" w:cs="Consolas"/>
@@ -1441,22 +1123,15 @@
         </w:rPr>
         <w:t>MusicChip</w:t>
       </w:r>
-      <w:proofErr w:type="spellEnd"/>
-      <w:r>
-        <w:t xml:space="preserve"> bereits erkannt, aber seine Position ändert sich, wird lediglich die </w:t>
-      </w:r>
-      <w:proofErr w:type="spellStart"/>
-      <w:r>
-        <w:t>ent</w:t>
-      </w:r>
-      <w:proofErr w:type="spellEnd"/>
+      <w:r>
+        <w:t xml:space="preserve"> bereits erkannt, aber seine Position ändert sich, wird lediglich die ent</w:t>
+      </w:r>
       <w:r>
         <w:t>-</w:t>
       </w:r>
       <w:r>
         <w:t xml:space="preserve">sprechende </w:t>
       </w:r>
-      <w:proofErr w:type="spellStart"/>
       <w:r>
         <w:rPr>
           <w:rFonts w:ascii="Consolas" w:hAnsi="Consolas" w:cs="Consolas"/>
@@ -1464,25 +1139,15 @@
         </w:rPr>
         <w:t>chipCenter</w:t>
       </w:r>
-      <w:proofErr w:type="spellEnd"/>
       <w:r>
         <w:t xml:space="preserve">-Variable im </w:t>
       </w:r>
-      <w:proofErr w:type="spellStart"/>
-      <w:r>
-        <w:rPr>
-          <w:rFonts w:ascii="Consolas" w:hAnsi="Consolas" w:cs="Consolas"/>
-          <w:sz w:val="20"/>
-        </w:rPr>
-        <w:t>EffectProcessor</w:t>
-      </w:r>
-      <w:proofErr w:type="spellEnd"/>
-      <w:r>
-        <w:rPr>
-          <w:rFonts w:ascii="Consolas" w:hAnsi="Consolas" w:cs="Consolas"/>
-          <w:sz w:val="20"/>
-        </w:rPr>
-        <w:t xml:space="preserve"> </w:t>
+      <w:r>
+        <w:rPr>
+          <w:rFonts w:ascii="Consolas" w:hAnsi="Consolas" w:cs="Consolas"/>
+          <w:sz w:val="20"/>
+        </w:rPr>
+        <w:t xml:space="preserve">EffectProcessor </w:t>
       </w:r>
       <w:r>
         <w:t>neu gesetzt.</w:t>
@@ -1507,10 +1172,10 @@
       </w:pPr>
       <w:r>
         <w:object w:dxaOrig="9072" w:dyaOrig="2500">
-          <v:shape id="_x0000_i1029" type="#_x0000_t75" style="width:453.6pt;height:125pt" o:ole="">
-            <v:imagedata r:id="rId13" o:title=""/>
+          <v:shape id="_x0000_i1028" type="#_x0000_t75" style="width:453.5pt;height:125pt" o:ole="">
+            <v:imagedata r:id="rId12" o:title=""/>
           </v:shape>
-          <o:OLEObject Type="Embed" ProgID="Word.OpenDocumentText.12" ShapeID="_x0000_i1029" DrawAspect="Content" ObjectID="_1513964022" r:id="rId14"/>
+          <o:OLEObject Type="Embed" ProgID="Word.OpenDocumentText.12" ShapeID="_x0000_i1028" DrawAspect="Content" ObjectID="_1513967592" r:id="rId13"/>
         </w:object>
       </w:r>
     </w:p>
@@ -1522,21 +1187,12 @@
       <w:r>
         <w:t xml:space="preserve">Die Methode </w:t>
       </w:r>
-      <w:proofErr w:type="spellStart"/>
-      <w:r>
-        <w:rPr>
-          <w:rFonts w:ascii="Consolas" w:hAnsi="Consolas" w:cs="Consolas"/>
-          <w:sz w:val="20"/>
-        </w:rPr>
-        <w:t>process</w:t>
-      </w:r>
-      <w:proofErr w:type="spellEnd"/>
-      <w:r>
-        <w:rPr>
-          <w:rFonts w:ascii="Consolas" w:hAnsi="Consolas" w:cs="Consolas"/>
-          <w:sz w:val="20"/>
-        </w:rPr>
-        <w:t>()</w:t>
+      <w:r>
+        <w:rPr>
+          <w:rFonts w:ascii="Consolas" w:hAnsi="Consolas" w:cs="Consolas"/>
+          <w:sz w:val="20"/>
+        </w:rPr>
+        <w:t>process()</w:t>
       </w:r>
       <w:r>
         <w:rPr>
@@ -1547,7 +1203,6 @@
       <w:r>
         <w:t xml:space="preserve">wird vom </w:t>
       </w:r>
-      <w:proofErr w:type="spellStart"/>
       <w:r>
         <w:rPr>
           <w:rFonts w:ascii="Consolas" w:hAnsi="Consolas" w:cs="Consolas"/>
@@ -1555,30 +1210,19 @@
         </w:rPr>
         <w:t>AudioPlayer</w:t>
       </w:r>
-      <w:proofErr w:type="spellEnd"/>
       <w:r>
         <w:t xml:space="preserve"> in der Methode </w:t>
       </w:r>
-      <w:proofErr w:type="spellStart"/>
-      <w:r>
-        <w:rPr>
-          <w:rFonts w:ascii="Consolas" w:hAnsi="Consolas" w:cs="Consolas"/>
-          <w:sz w:val="20"/>
-        </w:rPr>
-        <w:t>readData</w:t>
-      </w:r>
-      <w:proofErr w:type="spellEnd"/>
-      <w:r>
-        <w:rPr>
-          <w:rFonts w:ascii="Consolas" w:hAnsi="Consolas" w:cs="Consolas"/>
-          <w:sz w:val="20"/>
-        </w:rPr>
-        <w:t>()</w:t>
+      <w:r>
+        <w:rPr>
+          <w:rFonts w:ascii="Consolas" w:hAnsi="Consolas" w:cs="Consolas"/>
+          <w:sz w:val="20"/>
+        </w:rPr>
+        <w:t>readData()</w:t>
       </w:r>
       <w:r>
         <w:t xml:space="preserve"> permanent für jedes Input-Array aufgerufen und das Output-Array wird dann ausgegeben. Zunächst wird der aktuelle </w:t>
       </w:r>
-      <w:proofErr w:type="spellStart"/>
       <w:r>
         <w:rPr>
           <w:rFonts w:ascii="Consolas" w:hAnsi="Consolas" w:cs="Consolas"/>
@@ -1586,25 +1230,15 @@
         </w:rPr>
         <w:t>gain</w:t>
       </w:r>
-      <w:proofErr w:type="spellEnd"/>
       <w:r>
         <w:t xml:space="preserve"> berechnet, danach wird für jedes Sample die Methode </w:t>
       </w:r>
-      <w:proofErr w:type="spellStart"/>
-      <w:r>
-        <w:rPr>
-          <w:rFonts w:ascii="Consolas" w:hAnsi="Consolas" w:cs="Consolas"/>
-          <w:sz w:val="20"/>
-        </w:rPr>
-        <w:t>applyEffects</w:t>
-      </w:r>
-      <w:proofErr w:type="spellEnd"/>
-      <w:r>
-        <w:rPr>
-          <w:rFonts w:ascii="Consolas" w:hAnsi="Consolas" w:cs="Consolas"/>
-          <w:sz w:val="20"/>
-        </w:rPr>
-        <w:t>()</w:t>
+      <w:r>
+        <w:rPr>
+          <w:rFonts w:ascii="Consolas" w:hAnsi="Consolas" w:cs="Consolas"/>
+          <w:sz w:val="20"/>
+        </w:rPr>
+        <w:t>applyEffects()</w:t>
       </w:r>
       <w:r>
         <w:rPr>
@@ -1615,7 +1249,6 @@
       <w:r>
         <w:t xml:space="preserve">aufgerufen und das Ergebnis mit dem </w:t>
       </w:r>
-      <w:proofErr w:type="spellStart"/>
       <w:r>
         <w:rPr>
           <w:rFonts w:ascii="Consolas" w:hAnsi="Consolas" w:cs="Consolas"/>
@@ -1623,7 +1256,6 @@
         </w:rPr>
         <w:t>gain</w:t>
       </w:r>
-      <w:proofErr w:type="spellEnd"/>
       <w:r>
         <w:rPr>
           <w:rFonts w:cs="Consolas"/>
@@ -1633,21 +1265,12 @@
       <w:r>
         <w:t xml:space="preserve">multipliziert im Output-Array gespeichert. Die Methode </w:t>
       </w:r>
-      <w:proofErr w:type="spellStart"/>
-      <w:r>
-        <w:rPr>
-          <w:rFonts w:ascii="Consolas" w:hAnsi="Consolas" w:cs="Consolas"/>
-          <w:sz w:val="20"/>
-        </w:rPr>
-        <w:t>applyEffects</w:t>
-      </w:r>
-      <w:proofErr w:type="spellEnd"/>
-      <w:r>
-        <w:rPr>
-          <w:rFonts w:ascii="Consolas" w:hAnsi="Consolas" w:cs="Consolas"/>
-          <w:sz w:val="20"/>
-        </w:rPr>
-        <w:t>()</w:t>
+      <w:r>
+        <w:rPr>
+          <w:rFonts w:ascii="Consolas" w:hAnsi="Consolas" w:cs="Consolas"/>
+          <w:sz w:val="20"/>
+        </w:rPr>
+        <w:t>applyEffects()</w:t>
       </w:r>
       <w:r>
         <w:rPr>
@@ -1658,7 +1281,6 @@
       <w:r>
         <w:t xml:space="preserve">findet zunächst heraus, welcher der vier möglichen Effekte (ein Effekt pro Ecke des Kamera-Inputs) angewandt werden soll. Dazu berechnet sie, welchem Effekt der aktuelle </w:t>
       </w:r>
-      <w:proofErr w:type="spellStart"/>
       <w:r>
         <w:rPr>
           <w:rFonts w:ascii="Consolas" w:hAnsi="Consolas" w:cs="Consolas"/>
@@ -1666,14 +1288,12 @@
         </w:rPr>
         <w:t>chipCenter</w:t>
       </w:r>
-      <w:proofErr w:type="spellEnd"/>
       <w:r>
         <w:t xml:space="preserve"> am nächsten ist. </w:t>
       </w:r>
       <w:r>
         <w:t xml:space="preserve">Dann wird die Effektstärke berechnet. Je näher sich der </w:t>
       </w:r>
-      <w:proofErr w:type="spellStart"/>
       <w:r>
         <w:rPr>
           <w:rFonts w:ascii="Consolas" w:hAnsi="Consolas" w:cs="Consolas"/>
@@ -1695,7 +1315,6 @@
         </w:rPr>
         <w:t>Chip</w:t>
       </w:r>
-      <w:proofErr w:type="spellEnd"/>
       <w:r>
         <w:t xml:space="preserve"> zur Ecke des Effekts befindet, desto stärker soll der Effekt auf das zugehörige Audiosignal angewandt werden.</w:t>
       </w:r>
@@ -1706,10 +1325,10 @@
       </w:pPr>
       <w:r>
         <w:object w:dxaOrig="9072" w:dyaOrig="2265">
-          <v:shape id="_x0000_i1028" type="#_x0000_t75" style="width:453.6pt;height:113.25pt" o:ole="">
-            <v:imagedata r:id="rId15" o:title=""/>
+          <v:shape id="_x0000_i1029" type="#_x0000_t75" style="width:453.5pt;height:113.5pt" o:ole="">
+            <v:imagedata r:id="rId14" o:title=""/>
           </v:shape>
-          <o:OLEObject Type="Embed" ProgID="Word.OpenDocumentText.12" ShapeID="_x0000_i1028" DrawAspect="Content" ObjectID="_1513964023" r:id="rId16"/>
+          <o:OLEObject Type="Embed" ProgID="Word.OpenDocumentText.12" ShapeID="_x0000_i1029" DrawAspect="Content" ObjectID="_1513967593" r:id="rId15"/>
         </w:object>
       </w:r>
     </w:p>
@@ -1721,21 +1340,12 @@
       <w:r>
         <w:t xml:space="preserve">Die Methode </w:t>
       </w:r>
-      <w:proofErr w:type="spellStart"/>
-      <w:r>
-        <w:rPr>
-          <w:rFonts w:ascii="Consolas" w:hAnsi="Consolas" w:cs="Consolas"/>
-          <w:sz w:val="20"/>
-        </w:rPr>
-        <w:t>calculateEffectStength</w:t>
-      </w:r>
-      <w:proofErr w:type="spellEnd"/>
-      <w:r>
-        <w:rPr>
-          <w:rFonts w:ascii="Consolas" w:hAnsi="Consolas" w:cs="Consolas"/>
-          <w:sz w:val="20"/>
-        </w:rPr>
-        <w:t>()</w:t>
+      <w:r>
+        <w:rPr>
+          <w:rFonts w:ascii="Consolas" w:hAnsi="Consolas" w:cs="Consolas"/>
+          <w:sz w:val="20"/>
+        </w:rPr>
+        <w:t>calculateEffectStength()</w:t>
       </w:r>
       <w:r>
         <w:rPr>
@@ -1761,6 +1371,7 @@
       <w:r>
         <w:rPr>
           <w:noProof/>
+          <w:lang w:eastAsia="de-DE"/>
         </w:rPr>
         <mc:AlternateContent>
           <mc:Choice Requires="wps">
@@ -1811,14 +1422,27 @@
                             <w:r>
                               <w:t xml:space="preserve">Abbildung </w:t>
                             </w:r>
-                            <w:fldSimple w:instr=" SEQ Abbildung \* ARABIC ">
-                              <w:r>
-                                <w:rPr>
-                                  <w:noProof/>
-                                </w:rPr>
-                                <w:t>2</w:t>
-                              </w:r>
-                            </w:fldSimple>
+                            <w:r>
+                              <w:fldChar w:fldCharType="begin"/>
+                            </w:r>
+                            <w:r>
+                              <w:instrText xml:space="preserve"> SEQ Abbildung \* ARABIC </w:instrText>
+                            </w:r>
+                            <w:r>
+                              <w:fldChar w:fldCharType="separate"/>
+                            </w:r>
+                            <w:r>
+                              <w:rPr>
+                                <w:noProof/>
+                              </w:rPr>
+                              <w:t>2</w:t>
+                            </w:r>
+                            <w:r>
+                              <w:rPr>
+                                <w:noProof/>
+                              </w:rPr>
+                              <w:fldChar w:fldCharType="end"/>
+                            </w:r>
                             <w:r>
                               <w:t>: Aufteilung des Input-Bildes und Effektstärke</w:t>
                             </w:r>
@@ -1839,7 +1463,7 @@
           </mc:Choice>
           <mc:Fallback>
             <w:pict>
-              <v:shapetype id="_x0000_t202" coordsize="21600,21600" o:spt="202" path="m,l,21600r21600,l21600,xe">
+              <v:shapetype w14:anchorId="01511C2E" id="_x0000_t202" coordsize="21600,21600" o:spt="202" path="m,l,21600r21600,l21600,xe">
                 <v:stroke joinstyle="miter"/>
                 <v:path gradientshapeok="t" o:connecttype="rect"/>
               </v:shapetype>
@@ -1857,14 +1481,27 @@
                       <w:r>
                         <w:t xml:space="preserve">Abbildung </w:t>
                       </w:r>
-                      <w:fldSimple w:instr=" SEQ Abbildung \* ARABIC ">
-                        <w:r>
-                          <w:rPr>
-                            <w:noProof/>
-                          </w:rPr>
-                          <w:t>2</w:t>
-                        </w:r>
-                      </w:fldSimple>
+                      <w:r>
+                        <w:fldChar w:fldCharType="begin"/>
+                      </w:r>
+                      <w:r>
+                        <w:instrText xml:space="preserve"> SEQ Abbildung \* ARABIC </w:instrText>
+                      </w:r>
+                      <w:r>
+                        <w:fldChar w:fldCharType="separate"/>
+                      </w:r>
+                      <w:r>
+                        <w:rPr>
+                          <w:noProof/>
+                        </w:rPr>
+                        <w:t>2</w:t>
+                      </w:r>
+                      <w:r>
+                        <w:rPr>
+                          <w:noProof/>
+                        </w:rPr>
+                        <w:fldChar w:fldCharType="end"/>
+                      </w:r>
                       <w:r>
                         <w:t>: Aufteilung des Input-Bildes und Effektstärke</w:t>
                       </w:r>
@@ -1906,7 +1543,7 @@
                     <pic:cNvPicPr/>
                   </pic:nvPicPr>
                   <pic:blipFill rotWithShape="1">
-                    <a:blip r:embed="rId17">
+                    <a:blip r:embed="rId16">
                       <a:extLst>
                         <a:ext uri="{28A0092B-C50C-407E-A947-70E740481C1C}">
                           <a14:useLocalDpi xmlns:a14="http://schemas.microsoft.com/office/drawing/2010/main" val="0"/>
@@ -1945,59 +1582,75 @@
           </wp:anchor>
         </w:drawing>
       </w:r>
-      <w:proofErr w:type="spellStart"/>
-      <w:r>
-        <w:t>Teilfäche</w:t>
-      </w:r>
-      <w:proofErr w:type="spellEnd"/>
-      <w:r>
+      <w:r>
+        <w:t>Teilf</w:t>
+      </w:r>
+      <w:r>
+        <w:t>l</w:t>
+      </w:r>
+      <w:r>
+        <w:t xml:space="preserve">äche </w:t>
+      </w:r>
+      <w:r>
+        <w:t>soll die Effektstärke null betragen, in der Ecke eins. Um die korrekte Stärke zu be</w:t>
+      </w:r>
+      <w:r>
+        <w:t>-</w:t>
+      </w:r>
+      <w:r>
+        <w:t>rechnen, muss zunächst das Koordinatensystem gestreckt werden, damit ein Effekt in</w:t>
+      </w:r>
+      <w:r>
+        <w:br/>
+      </w:r>
+      <w:r>
+        <w:t>y-Richtung bei der Hälfte eben</w:t>
+      </w:r>
+      <w:r>
+        <w:t>-</w:t>
+      </w:r>
+      <w:r>
+        <w:t>falls</w:t>
+      </w:r>
+      <w:r>
+        <w:t xml:space="preserve"> null ist. Deswegen wird sowohl </w:t>
+      </w:r>
+      <w:r>
+        <w:rPr>
+          <w:rFonts w:ascii="Consolas" w:hAnsi="Consolas" w:cs="Consolas"/>
+          <w:sz w:val="20"/>
+        </w:rPr>
+        <w:t>chipCenter</w:t>
+      </w:r>
+      <w:r>
+        <w:t xml:space="preserve"> als auch </w:t>
+      </w:r>
+      <w:r>
+        <w:rPr>
+          <w:rFonts w:ascii="Consolas" w:hAnsi="Consolas" w:cs="Consolas"/>
+          <w:sz w:val="20"/>
+        </w:rPr>
+        <w:t>Point effect</w:t>
+      </w:r>
+      <w:r>
+        <w:rPr>
+          <w:sz w:val="20"/>
+        </w:rPr>
         <w:t xml:space="preserve"> </w:t>
       </w:r>
       <w:r>
-        <w:t xml:space="preserve">soll die Effektstärke null betragen, in der Ecke eins. Um die korrekte Stärke zu berechnen, muss zunächst das Koordinatensystem gestreckt werden, damit ein Effekt in y-Richtung bei der Hälfte ebenfalls null ist. Deswegen wird sowohl </w:t>
-      </w:r>
-      <w:proofErr w:type="spellStart"/>
-      <w:r>
-        <w:rPr>
-          <w:rFonts w:ascii="Consolas" w:hAnsi="Consolas" w:cs="Consolas"/>
-          <w:sz w:val="20"/>
-        </w:rPr>
-        <w:t>chipCenter</w:t>
-      </w:r>
-      <w:proofErr w:type="spellEnd"/>
-      <w:r>
-        <w:t xml:space="preserve"> als auch </w:t>
-      </w:r>
-      <w:r>
-        <w:rPr>
-          <w:rFonts w:ascii="Consolas" w:hAnsi="Consolas" w:cs="Consolas"/>
-          <w:sz w:val="20"/>
-        </w:rPr>
-        <w:t xml:space="preserve">Point </w:t>
-      </w:r>
-      <w:proofErr w:type="spellStart"/>
-      <w:r>
-        <w:rPr>
-          <w:rFonts w:ascii="Consolas" w:hAnsi="Consolas" w:cs="Consolas"/>
-          <w:sz w:val="20"/>
-        </w:rPr>
-        <w:t>effect</w:t>
-      </w:r>
-      <w:proofErr w:type="spellEnd"/>
-      <w:r>
-        <w:rPr>
-          <w:sz w:val="20"/>
-        </w:rPr>
+        <w:t>in y-Richtung um das Seitenverhältnis hochskaliert, sodass die Fläche nun praktisch quadratisch ist.</w:t>
+      </w:r>
+      <w:r>
         <w:t xml:space="preserve"> </w:t>
       </w:r>
       <w:r>
-        <w:t xml:space="preserve">in y-Richtung um das Seitenverhältnis hochskaliert, sodass die Fläche nun praktisch quadratisch ist. Dann wird </w:t>
+        <w:t xml:space="preserve">Dann wird </w:t>
       </w:r>
       <w:r>
         <w:lastRenderedPageBreak/>
         <w:t xml:space="preserve">sowohl in x-, als auch in y-Richtung die Entfernung vom Punkt zum Effektpunkt berechnet. Da es nur darauf ankommt, in welche Richtung der </w:t>
       </w:r>
-      <w:proofErr w:type="spellStart"/>
       <w:r>
         <w:rPr>
           <w:rFonts w:ascii="Consolas" w:hAnsi="Consolas" w:cs="Consolas"/>
@@ -2005,7 +1658,6 @@
         </w:rPr>
         <w:t>MusicChip</w:t>
       </w:r>
-      <w:proofErr w:type="spellEnd"/>
       <w:r>
         <w:t xml:space="preserve"> weiter weg ist, wird das Maximum von beiden Werten genommen und das Ganze auf eine Zahl zwischen </w:t>
       </w:r>
@@ -2017,6 +1669,9 @@
       </w:r>
       <w:r>
         <w:t>gestellt ist, wobei die</w:t>
+      </w:r>
+      <w:r>
+        <w:t>se</w:t>
       </w:r>
       <w:r>
         <w:t xml:space="preserve"> noch invertiert wird, sodass eine Entfernung von Eins eine Stärke Null bedeutet. </w:t>
@@ -2064,7 +1719,7 @@
                     <pic:cNvPicPr/>
                   </pic:nvPicPr>
                   <pic:blipFill>
-                    <a:blip r:embed="rId18">
+                    <a:blip r:embed="rId17">
                       <a:extLst>
                         <a:ext uri="{28A0092B-C50C-407E-A947-70E740481C1C}">
                           <a14:useLocalDpi xmlns:a14="http://schemas.microsoft.com/office/drawing/2010/main" val="0"/>
@@ -2164,14 +1819,27 @@
       <w:r>
         <w:t xml:space="preserve">Abbildung </w:t>
       </w:r>
-      <w:fldSimple w:instr=" SEQ Abbildung \* ARABIC ">
-        <w:r>
-          <w:rPr>
-            <w:noProof/>
-          </w:rPr>
-          <w:t>3</w:t>
-        </w:r>
-      </w:fldSimple>
+      <w:r>
+        <w:fldChar w:fldCharType="begin"/>
+      </w:r>
+      <w:r>
+        <w:instrText xml:space="preserve"> SEQ Abbildung \* ARABIC </w:instrText>
+      </w:r>
+      <w:r>
+        <w:fldChar w:fldCharType="separate"/>
+      </w:r>
+      <w:r>
+        <w:rPr>
+          <w:noProof/>
+        </w:rPr>
+        <w:t>3</w:t>
+      </w:r>
+      <w:r>
+        <w:rPr>
+          <w:noProof/>
+        </w:rPr>
+        <w:fldChar w:fldCharType="end"/>
+      </w:r>
       <w:r>
         <w:t>: Graph der Funktion zur Effektstärken-</w:t>
       </w:r>
@@ -2180,15 +1848,7 @@
         <w:t xml:space="preserve">Berechnung (Erstellt auf </w:t>
       </w:r>
       <w:r>
-        <w:t>rechneronline.de/</w:t>
-      </w:r>
-      <w:proofErr w:type="spellStart"/>
-      <w:r>
-        <w:t>function</w:t>
-      </w:r>
-      <w:proofErr w:type="spellEnd"/>
-      <w:r>
-        <w:t>-graphs/</w:t>
+        <w:t>rechneronline.de/function-graphs/</w:t>
       </w:r>
       <w:r>
         <w:t>)</w:t>
@@ -2207,32 +1867,15 @@
       <w:r>
         <w:t xml:space="preserve"> Methode </w:t>
       </w:r>
-      <w:proofErr w:type="spellStart"/>
-      <w:r>
-        <w:rPr>
-          <w:rFonts w:ascii="Consolas" w:hAnsi="Consolas" w:cs="Consolas"/>
-          <w:sz w:val="20"/>
-        </w:rPr>
-        <w:t>apply</w:t>
-      </w:r>
-      <w:proofErr w:type="spellEnd"/>
-      <w:r>
-        <w:rPr>
-          <w:rFonts w:ascii="Consolas" w:hAnsi="Consolas" w:cs="Consolas"/>
-          <w:sz w:val="20"/>
-        </w:rPr>
-        <w:t>()</w:t>
-      </w:r>
-      <w:r>
-        <w:t xml:space="preserve"> </w:t>
-      </w:r>
-      <w:proofErr w:type="gramStart"/>
-      <w:r>
-        <w:t>des ausgewählten Effekts</w:t>
-      </w:r>
-      <w:proofErr w:type="gramEnd"/>
-      <w:r>
-        <w:t xml:space="preserve"> übergeben. </w:t>
+      <w:r>
+        <w:rPr>
+          <w:rFonts w:ascii="Consolas" w:hAnsi="Consolas" w:cs="Consolas"/>
+          <w:sz w:val="20"/>
+        </w:rPr>
+        <w:t>apply()</w:t>
+      </w:r>
+      <w:r>
+        <w:t xml:space="preserve"> des ausgewählten Effekts übergeben. </w:t>
       </w:r>
     </w:p>
     <w:p>
@@ -2241,10 +1884,10 @@
       </w:pPr>
       <w:r>
         <w:object w:dxaOrig="9072" w:dyaOrig="1359">
-          <v:shape id="_x0000_i1027" type="#_x0000_t75" style="width:453.6pt;height:67.95pt" o:ole="">
-            <v:imagedata r:id="rId19" o:title=""/>
+          <v:shape id="_x0000_i1030" type="#_x0000_t75" style="width:453.5pt;height:68pt" o:ole="">
+            <v:imagedata r:id="rId18" o:title=""/>
           </v:shape>
-          <o:OLEObject Type="Embed" ProgID="Word.OpenDocumentText.12" ShapeID="_x0000_i1027" DrawAspect="Content" ObjectID="_1513964024" r:id="rId20"/>
+          <o:OLEObject Type="Embed" ProgID="Word.OpenDocumentText.12" ShapeID="_x0000_i1030" DrawAspect="Content" ObjectID="_1513967594" r:id="rId19"/>
         </w:object>
       </w:r>
     </w:p>
@@ -2255,26 +1898,16 @@
       <w:r>
         <w:t xml:space="preserve">Beispielhaft für die Effekte ist hier die </w:t>
       </w:r>
-      <w:proofErr w:type="spellStart"/>
-      <w:r>
-        <w:rPr>
-          <w:rFonts w:ascii="Consolas" w:hAnsi="Consolas" w:cs="Consolas"/>
-          <w:sz w:val="20"/>
-        </w:rPr>
-        <w:t>apply</w:t>
-      </w:r>
-      <w:proofErr w:type="spellEnd"/>
-      <w:r>
-        <w:rPr>
-          <w:rFonts w:ascii="Consolas" w:hAnsi="Consolas" w:cs="Consolas"/>
-          <w:sz w:val="20"/>
-        </w:rPr>
-        <w:t>()</w:t>
+      <w:r>
+        <w:rPr>
+          <w:rFonts w:ascii="Consolas" w:hAnsi="Consolas" w:cs="Consolas"/>
+          <w:sz w:val="20"/>
+        </w:rPr>
+        <w:t>apply()</w:t>
       </w:r>
       <w:r>
         <w:t xml:space="preserve">-Methode des </w:t>
       </w:r>
-      <w:proofErr w:type="spellStart"/>
       <w:r>
         <w:rPr>
           <w:rFonts w:ascii="Consolas" w:hAnsi="Consolas" w:cs="Consolas"/>
@@ -2282,7 +1915,6 @@
         </w:rPr>
         <w:t>HighPassEffect</w:t>
       </w:r>
-      <w:proofErr w:type="spellEnd"/>
       <w:r>
         <w:t xml:space="preserve"> dargestellt.</w:t>
       </w:r>
@@ -2292,7 +1924,6 @@
       <w:r>
         <w:t xml:space="preserve">er die Lautsprecher abgespielt. Verändert sich die Position eines </w:t>
       </w:r>
-      <w:proofErr w:type="spellStart"/>
       <w:r>
         <w:rPr>
           <w:rFonts w:ascii="Consolas" w:hAnsi="Consolas" w:cs="Consolas"/>
@@ -2300,11 +1931,9 @@
         </w:rPr>
         <w:t>MusicChip</w:t>
       </w:r>
-      <w:proofErr w:type="spellEnd"/>
       <w:r>
         <w:t xml:space="preserve">, verändert sich entsprechend die </w:t>
       </w:r>
-      <w:proofErr w:type="spellStart"/>
       <w:r>
         <w:rPr>
           <w:rFonts w:ascii="Consolas" w:hAnsi="Consolas" w:cs="Consolas"/>
@@ -2312,11 +1941,9 @@
         </w:rPr>
         <w:t>strength</w:t>
       </w:r>
-      <w:proofErr w:type="spellEnd"/>
       <w:r>
         <w:t xml:space="preserve">, oder, wenn der </w:t>
       </w:r>
-      <w:proofErr w:type="spellStart"/>
       <w:r>
         <w:rPr>
           <w:rFonts w:ascii="Consolas" w:hAnsi="Consolas" w:cs="Consolas"/>
@@ -2324,7 +1951,6 @@
         </w:rPr>
         <w:t>MusicChip</w:t>
       </w:r>
-      <w:proofErr w:type="spellEnd"/>
       <w:r>
         <w:t xml:space="preserve"> aus einem Effek</w:t>
       </w:r>
@@ -2335,10 +1961,16 @@
         <w:t xml:space="preserve">bereich in den anderen wechselt (siehe Abbildung 2), </w:t>
       </w:r>
       <w:r>
-        <w:t xml:space="preserve"> der angewandte Effekt.</w:t>
+        <w:t xml:space="preserve"> der ange</w:t>
+      </w:r>
+      <w:r>
+        <w:t>-</w:t>
       </w:r>
       <w:bookmarkStart w:id="0" w:name="_GoBack"/>
       <w:bookmarkEnd w:id="0"/>
+      <w:r>
+        <w:t>wandte Effekt.</w:t>
+      </w:r>
     </w:p>
     <w:sectPr>
       <w:pgSz w:w="11906" w:h="16838"/>
@@ -2351,8 +1983,8 @@
 </file>
 
 <file path=word/numbering.xml><?xml version="1.0" encoding="utf-8"?>
-<w:numbering xmlns:wpc="http://schemas.microsoft.com/office/word/2010/wordprocessingCanvas" xmlns:mc="http://schemas.openxmlformats.org/markup-compatibility/2006" xmlns:o="urn:schemas-microsoft-com:office:office" xmlns:r="http://schemas.openxmlformats.org/officeDocument/2006/relationships" xmlns:m="http://schemas.openxmlformats.org/officeDocument/2006/math" xmlns:v="urn:schemas-microsoft-com:vml" xmlns:wp14="http://schemas.microsoft.com/office/word/2010/wordprocessingDrawing" xmlns:wp="http://schemas.openxmlformats.org/drawingml/2006/wordprocessingDrawing" xmlns:w10="urn:schemas-microsoft-com:office:word" xmlns:w="http://schemas.openxmlformats.org/wordprocessingml/2006/main" xmlns:w14="http://schemas.microsoft.com/office/word/2010/wordml" xmlns:wpg="http://schemas.microsoft.com/office/word/2010/wordprocessingGroup" xmlns:wpi="http://schemas.microsoft.com/office/word/2010/wordprocessingInk" xmlns:wne="http://schemas.microsoft.com/office/word/2006/wordml" xmlns:wps="http://schemas.microsoft.com/office/word/2010/wordprocessingShape" mc:Ignorable="w14 wp14">
-  <w:abstractNum w:abstractNumId="0">
+<w:numbering xmlns:wpc="http://schemas.microsoft.com/office/word/2010/wordprocessingCanvas" xmlns:mc="http://schemas.openxmlformats.org/markup-compatibility/2006" xmlns:o="urn:schemas-microsoft-com:office:office" xmlns:r="http://schemas.openxmlformats.org/officeDocument/2006/relationships" xmlns:m="http://schemas.openxmlformats.org/officeDocument/2006/math" xmlns:v="urn:schemas-microsoft-com:vml" xmlns:wp14="http://schemas.microsoft.com/office/word/2010/wordprocessingDrawing" xmlns:wp="http://schemas.openxmlformats.org/drawingml/2006/wordprocessingDrawing" xmlns:w10="urn:schemas-microsoft-com:office:word" xmlns:w="http://schemas.openxmlformats.org/wordprocessingml/2006/main" xmlns:w14="http://schemas.microsoft.com/office/word/2010/wordml" xmlns:w15="http://schemas.microsoft.com/office/word/2012/wordml" xmlns:wpg="http://schemas.microsoft.com/office/word/2010/wordprocessingGroup" xmlns:wpi="http://schemas.microsoft.com/office/word/2010/wordprocessingInk" xmlns:wne="http://schemas.microsoft.com/office/word/2006/wordml" xmlns:wps="http://schemas.microsoft.com/office/word/2010/wordprocessingShape" mc:Ignorable="w14 w15 wp14">
+  <w:abstractNum w:abstractNumId="0" w15:restartNumberingAfterBreak="0">
     <w:nsid w:val="1CE420E5"/>
     <w:multiLevelType w:val="hybridMultilevel"/>
     <w:tmpl w:val="AB986A86"/>
@@ -2448,7 +2080,7 @@
 </file>
 
 <file path=word/styles.xml><?xml version="1.0" encoding="utf-8"?>
-<w:styles xmlns:mc="http://schemas.openxmlformats.org/markup-compatibility/2006" xmlns:r="http://schemas.openxmlformats.org/officeDocument/2006/relationships" xmlns:w="http://schemas.openxmlformats.org/wordprocessingml/2006/main" xmlns:w14="http://schemas.microsoft.com/office/word/2010/wordml" mc:Ignorable="w14">
+<w:styles xmlns:mc="http://schemas.openxmlformats.org/markup-compatibility/2006" xmlns:r="http://schemas.openxmlformats.org/officeDocument/2006/relationships" xmlns:w="http://schemas.openxmlformats.org/wordprocessingml/2006/main" xmlns:w14="http://schemas.microsoft.com/office/word/2010/wordml" xmlns:w15="http://schemas.microsoft.com/office/word/2012/wordml" mc:Ignorable="w14 w15">
   <w:docDefaults>
     <w:rPrDefault>
       <w:rPr>
@@ -2464,394 +2096,378 @@
       </w:pPr>
     </w:pPrDefault>
   </w:docDefaults>
-  <w:latentStyles w:defLockedState="0" w:defUIPriority="99" w:defSemiHidden="1" w:defUnhideWhenUsed="1" w:defQFormat="0" w:count="267">
-    <w:lsdException w:name="Normal" w:semiHidden="0" w:uiPriority="0" w:unhideWhenUsed="0" w:qFormat="1"/>
-    <w:lsdException w:name="heading 1" w:semiHidden="0" w:uiPriority="9" w:unhideWhenUsed="0" w:qFormat="1"/>
-    <w:lsdException w:name="heading 2" w:uiPriority="9" w:qFormat="1"/>
-    <w:lsdException w:name="heading 3" w:uiPriority="9" w:qFormat="1"/>
-    <w:lsdException w:name="heading 4" w:uiPriority="9" w:qFormat="1"/>
-    <w:lsdException w:name="heading 5" w:uiPriority="9" w:qFormat="1"/>
-    <w:lsdException w:name="heading 6" w:uiPriority="9" w:qFormat="1"/>
-    <w:lsdException w:name="heading 7" w:uiPriority="9" w:qFormat="1"/>
-    <w:lsdException w:name="heading 8" w:uiPriority="9" w:qFormat="1"/>
-    <w:lsdException w:name="heading 9" w:uiPriority="9" w:qFormat="1"/>
-    <w:lsdException w:name="toc 1" w:uiPriority="39"/>
-    <w:lsdException w:name="toc 2" w:uiPriority="39"/>
-    <w:lsdException w:name="toc 3" w:uiPriority="39"/>
-    <w:lsdException w:name="toc 4" w:uiPriority="39"/>
-    <w:lsdException w:name="toc 5" w:uiPriority="39"/>
-    <w:lsdException w:name="toc 6" w:uiPriority="39"/>
-    <w:lsdException w:name="toc 7" w:uiPriority="39"/>
-    <w:lsdException w:name="toc 8" w:uiPriority="39"/>
-    <w:lsdException w:name="toc 9" w:uiPriority="39"/>
-    <w:lsdException w:name="caption" w:uiPriority="35" w:qFormat="1"/>
-    <w:lsdException w:name="Title" w:semiHidden="0" w:uiPriority="10" w:unhideWhenUsed="0" w:qFormat="1"/>
-    <w:lsdException w:name="Default Paragraph Font" w:uiPriority="1"/>
-    <w:lsdException w:name="Subtitle" w:semiHidden="0" w:uiPriority="11" w:unhideWhenUsed="0" w:qFormat="1"/>
-    <w:lsdException w:name="Strong" w:semiHidden="0" w:uiPriority="22" w:unhideWhenUsed="0" w:qFormat="1"/>
-    <w:lsdException w:name="Emphasis" w:semiHidden="0" w:uiPriority="20" w:unhideWhenUsed="0" w:qFormat="1"/>
-    <w:lsdException w:name="Table Grid" w:semiHidden="0" w:uiPriority="59" w:unhideWhenUsed="0"/>
-    <w:lsdException w:name="Placeholder Text" w:unhideWhenUsed="0"/>
-    <w:lsdException w:name="No Spacing" w:semiHidden="0" w:uiPriority="1" w:unhideWhenUsed="0" w:qFormat="1"/>
-    <w:lsdException w:name="Light Shading" w:semiHidden="0" w:uiPriority="60" w:unhideWhenUsed="0"/>
-    <w:lsdException w:name="Light List" w:semiHidden="0" w:uiPriority="61" w:unhideWhenUsed="0"/>
-    <w:lsdException w:name="Light Grid" w:semiHidden="0" w:uiPriority="62" w:unhideWhenUsed="0"/>
-    <w:lsdException w:name="Medium Shading 1" w:semiHidden="0" w:uiPriority="63" w:unhideWhenUsed="0"/>
-    <w:lsdException w:name="Medium Shading 2" w:semiHidden="0" w:uiPriority="64" w:unhideWhenUsed="0"/>
-    <w:lsdException w:name="Medium List 1" w:semiHidden="0" w:uiPriority="65" w:unhideWhenUsed="0"/>
-    <w:lsdException w:name="Medium List 2" w:semiHidden="0" w:uiPriority="66" w:unhideWhenUsed="0"/>
-    <w:lsdException w:name="Medium Grid 1" w:semiHidden="0" w:uiPriority="67" w:unhideWhenUsed="0"/>
-    <w:lsdException w:name="Medium Grid 2" w:semiHidden="0" w:uiPriority="68" w:unhideWhenUsed="0"/>
-    <w:lsdException w:name="Medium Grid 3" w:semiHidden="0" w:uiPriority="69" w:unhideWhenUsed="0"/>
-    <w:lsdException w:name="Dark List" w:semiHidden="0" w:uiPriority="70" w:unhideWhenUsed="0"/>
-    <w:lsdException w:name="Colorful Shading" w:semiHidden="0" w:uiPriority="71" w:unhideWhenUsed="0"/>
-    <w:lsdException w:name="Colorful List" w:semiHidden="0" w:uiPriority="72" w:unhideWhenUsed="0"/>
-    <w:lsdException w:name="Colorful Grid" w:semiHidden="0" w:uiPriority="73" w:unhideWhenUsed="0"/>
-    <w:lsdException w:name="Light Shading Accent 1" w:semiHidden="0" w:uiPriority="60" w:unhideWhenUsed="0"/>
-    <w:lsdException w:name="Light List Accent 1" w:semiHidden="0" w:uiPriority="61" w:unhideWhenUsed="0"/>
-    <w:lsdException w:name="Light Grid Accent 1" w:semiHidden="0" w:uiPriority="62" w:unhideWhenUsed="0"/>
-    <w:lsdException w:name="Medium Shading 1 Accent 1" w:semiHidden="0" w:uiPriority="63" w:unhideWhenUsed="0"/>
-    <w:lsdException w:name="Medium Shading 2 Accent 1" w:semiHidden="0" w:uiPriority="64" w:unhideWhenUsed="0"/>
-    <w:lsdException w:name="Medium List 1 Accent 1" w:semiHidden="0" w:uiPriority="65" w:unhideWhenUsed="0"/>
-    <w:lsdException w:name="Revision" w:unhideWhenUsed="0"/>
-    <w:lsdException w:name="List Paragraph" w:semiHidden="0" w:uiPriority="34" w:unhideWhenUsed="0" w:qFormat="1"/>
-    <w:lsdException w:name="Quote" w:semiHidden="0" w:uiPriority="29" w:unhideWhenUsed="0" w:qFormat="1"/>
-    <w:lsdException w:name="Intense Quote" w:semiHidden="0" w:uiPriority="30" w:unhideWhenUsed="0" w:qFormat="1"/>
-    <w:lsdException w:name="Medium List 2 Accent 1" w:semiHidden="0" w:uiPriority="66" w:unhideWhenUsed="0"/>
-    <w:lsdException w:name="Medium Grid 1 Accent 1" w:semiHidden="0" w:uiPriority="67" w:unhideWhenUsed="0"/>
-    <w:lsdException w:name="Medium Grid 2 Accent 1" w:semiHidden="0" w:uiPriority="68" w:unhideWhenUsed="0"/>
-    <w:lsdException w:name="Medium Grid 3 Accent 1" w:semiHidden="0" w:uiPriority="69" w:unhideWhenUsed="0"/>
-    <w:lsdException w:name="Dark List Accent 1" w:semiHidden="0" w:uiPriority="70" w:unhideWhenUsed="0"/>
-    <w:lsdException w:name="Colorful Shading Accent 1" w:semiHidden="0" w:uiPriority="71" w:unhideWhenUsed="0"/>
-    <w:lsdException w:name="Colorful List Accent 1" w:semiHidden="0" w:uiPriority="72" w:unhideWhenUsed="0"/>
-    <w:lsdException w:name="Colorful Grid Accent 1" w:semiHidden="0" w:uiPriority="73" w:unhideWhenUsed="0"/>
-    <w:lsdException w:name="Light Shading Accent 2" w:semiHidden="0" w:uiPriority="60" w:unhideWhenUsed="0"/>
-    <w:lsdException w:name="Light List Accent 2" w:semiHidden="0" w:uiPriority="61" w:unhideWhenUsed="0"/>
-    <w:lsdException w:name="Light Grid Accent 2" w:semiHidden="0" w:uiPriority="62" w:unhideWhenUsed="0"/>
-    <w:lsdException w:name="Medium Shading 1 Accent 2" w:semiHidden="0" w:uiPriority="63" w:unhideWhenUsed="0"/>
-    <w:lsdException w:name="Medium Shading 2 Accent 2" w:semiHidden="0" w:uiPriority="64" w:unhideWhenUsed="0"/>
-    <w:lsdException w:name="Medium List 1 Accent 2" w:semiHidden="0" w:uiPriority="65" w:unhideWhenUsed="0"/>
-    <w:lsdException w:name="Medium List 2 Accent 2" w:semiHidden="0" w:uiPriority="66" w:unhideWhenUsed="0"/>
-    <w:lsdException w:name="Medium Grid 1 Accent 2" w:semiHidden="0" w:uiPriority="67" w:unhideWhenUsed="0"/>
-    <w:lsdException w:name="Medium Grid 2 Accent 2" w:semiHidden="0" w:uiPriority="68" w:unhideWhenUsed="0"/>
-    <w:lsdException w:name="Medium Grid 3 Accent 2" w:semiHidden="0" w:uiPriority="69" w:unhideWhenUsed="0"/>
-    <w:lsdException w:name="Dark List Accent 2" w:semiHidden="0" w:uiPriority="70" w:unhideWhenUsed="0"/>
-    <w:lsdException w:name="Colorful Shading Accent 2" w:semiHidden="0" w:uiPriority="71" w:unhideWhenUsed="0"/>
-    <w:lsdException w:name="Colorful List Accent 2" w:semiHidden="0" w:uiPriority="72" w:unhideWhenUsed="0"/>
-    <w:lsdException w:name="Colorful Grid Accent 2" w:semiHidden="0" w:uiPriority="73" w:unhideWhenUsed="0"/>
-    <w:lsdException w:name="Light Shading Accent 3" w:semiHidden="0" w:uiPriority="60" w:unhideWhenUsed="0"/>
-    <w:lsdException w:name="Light List Accent 3" w:semiHidden="0" w:uiPriority="61" w:unhideWhenUsed="0"/>
-    <w:lsdException w:name="Light Grid Accent 3" w:semiHidden="0" w:uiPriority="62" w:unhideWhenUsed="0"/>
-    <w:lsdException w:name="Medium Shading 1 Accent 3" w:semiHidden="0" w:uiPriority="63" w:unhideWhenUsed="0"/>
-    <w:lsdException w:name="Medium Shading 2 Accent 3" w:semiHidden="0" w:uiPriority="64" w:unhideWhenUsed="0"/>
-    <w:lsdException w:name="Medium List 1 Accent 3" w:semiHidden="0" w:uiPriority="65" w:unhideWhenUsed="0"/>
-    <w:lsdException w:name="Medium List 2 Accent 3" w:semiHidden="0" w:uiPriority="66" w:unhideWhenUsed="0"/>
-    <w:lsdException w:name="Medium Grid 1 Accent 3" w:semiHidden="0" w:uiPriority="67" w:unhideWhenUsed="0"/>
-    <w:lsdException w:name="Medium Grid 2 Accent 3" w:semiHidden="0" w:uiPriority="68" w:unhideWhenUsed="0"/>
-    <w:lsdException w:name="Medium Grid 3 Accent 3" w:semiHidden="0" w:uiPriority="69" w:unhideWhenUsed="0"/>
-    <w:lsdException w:name="Dark List Accent 3" w:semiHidden="0" w:uiPriority="70" w:unhideWhenUsed="0"/>
-    <w:lsdException w:name="Colorful Shading Accent 3" w:semiHidden="0" w:uiPriority="71" w:unhideWhenUsed="0"/>
-    <w:lsdException w:name="Colorful List Accent 3" w:semiHidden="0" w:uiPriority="72" w:unhideWhenUsed="0"/>
-    <w:lsdException w:name="Colorful Grid Accent 3" w:semiHidden="0" w:uiPriority="73" w:unhideWhenUsed="0"/>
-    <w:lsdException w:name="Light Shading Accent 4" w:semiHidden="0" w:uiPriority="60" w:unhideWhenUsed="0"/>
-    <w:lsdException w:name="Light List Accent 4" w:semiHidden="0" w:uiPriority="61" w:unhideWhenUsed="0"/>
-    <w:lsdException w:name="Light Grid Accent 4" w:semiHidden="0" w:uiPriority="62" w:unhideWhenUsed="0"/>
-    <w:lsdException w:name="Medium Shading 1 Accent 4" w:semiHidden="0" w:uiPriority="63" w:unhideWhenUsed="0"/>
-    <w:lsdException w:name="Medium Shading 2 Accent 4" w:semiHidden="0" w:uiPriority="64" w:unhideWhenUsed="0"/>
-    <w:lsdException w:name="Medium List 1 Accent 4" w:semiHidden="0" w:uiPriority="65" w:unhideWhenUsed="0"/>
-    <w:lsdException w:name="Medium List 2 Accent 4" w:semiHidden="0" w:uiPriority="66" w:unhideWhenUsed="0"/>
-    <w:lsdException w:name="Medium Grid 1 Accent 4" w:semiHidden="0" w:uiPriority="67" w:unhideWhenUsed="0"/>
-    <w:lsdException w:name="Medium Grid 2 Accent 4" w:semiHidden="0" w:uiPriority="68" w:unhideWhenUsed="0"/>
-    <w:lsdException w:name="Medium Grid 3 Accent 4" w:semiHidden="0" w:uiPriority="69" w:unhideWhenUsed="0"/>
-    <w:lsdException w:name="Dark List Accent 4" w:semiHidden="0" w:uiPriority="70" w:unhideWhenUsed="0"/>
-    <w:lsdException w:name="Colorful Shading Accent 4" w:semiHidden="0" w:uiPriority="71" w:unhideWhenUsed="0"/>
-    <w:lsdException w:name="Colorful List Accent 4" w:semiHidden="0" w:uiPriority="72" w:unhideWhenUsed="0"/>
-    <w:lsdException w:name="Colorful Grid Accent 4" w:semiHidden="0" w:uiPriority="73" w:unhideWhenUsed="0"/>
-    <w:lsdException w:name="Light Shading Accent 5" w:semiHidden="0" w:uiPriority="60" w:unhideWhenUsed="0"/>
-    <w:lsdException w:name="Light List Accent 5" w:semiHidden="0" w:uiPriority="61" w:unhideWhenUsed="0"/>
-    <w:lsdException w:name="Light Grid Accent 5" w:semiHidden="0" w:uiPriority="62" w:unhideWhenUsed="0"/>
-    <w:lsdException w:name="Medium Shading 1 Accent 5" w:semiHidden="0" w:uiPriority="63" w:unhideWhenUsed="0"/>
-    <w:lsdException w:name="Medium Shading 2 Accent 5" w:semiHidden="0" w:uiPriority="64" w:unhideWhenUsed="0"/>
-    <w:lsdException w:name="Medium List 1 Accent 5" w:semiHidden="0" w:uiPriority="65" w:unhideWhenUsed="0"/>
-    <w:lsdException w:name="Medium List 2 Accent 5" w:semiHidden="0" w:uiPriority="66" w:unhideWhenUsed="0"/>
-    <w:lsdException w:name="Medium Grid 1 Accent 5" w:semiHidden="0" w:uiPriority="67" w:unhideWhenUsed="0"/>
-    <w:lsdException w:name="Medium Grid 2 Accent 5" w:semiHidden="0" w:uiPriority="68" w:unhideWhenUsed="0"/>
-    <w:lsdException w:name="Medium Grid 3 Accent 5" w:semiHidden="0" w:uiPriority="69" w:unhideWhenUsed="0"/>
-    <w:lsdException w:name="Dark List Accent 5" w:semiHidden="0" w:uiPriority="70" w:unhideWhenUsed="0"/>
-    <w:lsdException w:name="Colorful Shading Accent 5" w:semiHidden="0" w:uiPriority="71" w:unhideWhenUsed="0"/>
-    <w:lsdException w:name="Colorful List Accent 5" w:semiHidden="0" w:uiPriority="72" w:unhideWhenUsed="0"/>
-    <w:lsdException w:name="Colorful Grid Accent 5" w:semiHidden="0" w:uiPriority="73" w:unhideWhenUsed="0"/>
-    <w:lsdException w:name="Light Shading Accent 6" w:semiHidden="0" w:uiPriority="60" w:unhideWhenUsed="0"/>
-    <w:lsdException w:name="Light List Accent 6" w:semiHidden="0" w:uiPriority="61" w:unhideWhenUsed="0"/>
-    <w:lsdException w:name="Light Grid Accent 6" w:semiHidden="0" w:uiPriority="62" w:unhideWhenUsed="0"/>
-    <w:lsdException w:name="Medium Shading 1 Accent 6" w:semiHidden="0" w:uiPriority="63" w:unhideWhenUsed="0"/>
-    <w:lsdException w:name="Medium Shading 2 Accent 6" w:semiHidden="0" w:uiPriority="64" w:unhideWhenUsed="0"/>
-    <w:lsdException w:name="Medium List 1 Accent 6" w:semiHidden="0" w:uiPriority="65" w:unhideWhenUsed="0"/>
-    <w:lsdException w:name="Medium List 2 Accent 6" w:semiHidden="0" w:uiPriority="66" w:unhideWhenUsed="0"/>
-    <w:lsdException w:name="Medium Grid 1 Accent 6" w:semiHidden="0" w:uiPriority="67" w:unhideWhenUsed="0"/>
-    <w:lsdException w:name="Medium Grid 2 Accent 6" w:semiHidden="0" w:uiPriority="68" w:unhideWhenUsed="0"/>
-    <w:lsdException w:name="Medium Grid 3 Accent 6" w:semiHidden="0" w:uiPriority="69" w:unhideWhenUsed="0"/>
-    <w:lsdException w:name="Dark List Accent 6" w:semiHidden="0" w:uiPriority="70" w:unhideWhenUsed="0"/>
-    <w:lsdException w:name="Colorful Shading Accent 6" w:semiHidden="0" w:uiPriority="71" w:unhideWhenUsed="0"/>
-    <w:lsdException w:name="Colorful List Accent 6" w:semiHidden="0" w:uiPriority="72" w:unhideWhenUsed="0"/>
-    <w:lsdException w:name="Colorful Grid Accent 6" w:semiHidden="0" w:uiPriority="73" w:unhideWhenUsed="0"/>
-    <w:lsdException w:name="Subtle Emphasis" w:semiHidden="0" w:uiPriority="19" w:unhideWhenUsed="0" w:qFormat="1"/>
-    <w:lsdException w:name="Intense Emphasis" w:semiHidden="0" w:uiPriority="21" w:unhideWhenUsed="0" w:qFormat="1"/>
-    <w:lsdException w:name="Subtle Reference" w:semiHidden="0" w:uiPriority="31" w:unhideWhenUsed="0" w:qFormat="1"/>
-    <w:lsdException w:name="Intense Reference" w:semiHidden="0" w:uiPriority="32" w:unhideWhenUsed="0" w:qFormat="1"/>
-    <w:lsdException w:name="Book Title" w:semiHidden="0" w:uiPriority="33" w:unhideWhenUsed="0" w:qFormat="1"/>
-    <w:lsdException w:name="Bibliography" w:uiPriority="37"/>
-    <w:lsdException w:name="TOC Heading" w:uiPriority="39" w:qFormat="1"/>
-  </w:latentStyles>
-  <w:style w:type="paragraph" w:default="1" w:styleId="Standard">
-    <w:name w:val="Normal"/>
-    <w:qFormat/>
-  </w:style>
-  <w:style w:type="character" w:default="1" w:styleId="Absatz-Standardschriftart">
-    <w:name w:val="Default Paragraph Font"/>
-    <w:uiPriority w:val="1"/>
-    <w:semiHidden/>
-    <w:unhideWhenUsed/>
-  </w:style>
-  <w:style w:type="table" w:default="1" w:styleId="NormaleTabelle">
-    <w:name w:val="Normal Table"/>
-    <w:uiPriority w:val="99"/>
-    <w:semiHidden/>
-    <w:unhideWhenUsed/>
-    <w:tblPr>
-      <w:tblInd w:w="0" w:type="dxa"/>
-      <w:tblCellMar>
-        <w:top w:w="0" w:type="dxa"/>
-        <w:left w:w="108" w:type="dxa"/>
-        <w:bottom w:w="0" w:type="dxa"/>
-        <w:right w:w="108" w:type="dxa"/>
-      </w:tblCellMar>
-    </w:tblPr>
-  </w:style>
-  <w:style w:type="numbering" w:default="1" w:styleId="KeineListe">
-    <w:name w:val="No List"/>
-    <w:uiPriority w:val="99"/>
-    <w:semiHidden/>
-    <w:unhideWhenUsed/>
-  </w:style>
-  <w:style w:type="paragraph" w:styleId="Listenabsatz">
-    <w:name w:val="List Paragraph"/>
-    <w:basedOn w:val="Standard"/>
-    <w:uiPriority w:val="34"/>
-    <w:qFormat/>
-    <w:rsid w:val="008B0904"/>
-    <w:pPr>
-      <w:ind w:left="720"/>
-      <w:contextualSpacing/>
-    </w:pPr>
-  </w:style>
-  <w:style w:type="paragraph" w:styleId="Sprechblasentext">
-    <w:name w:val="Balloon Text"/>
-    <w:basedOn w:val="Standard"/>
-    <w:link w:val="SprechblasentextZchn"/>
-    <w:uiPriority w:val="99"/>
-    <w:semiHidden/>
-    <w:unhideWhenUsed/>
-    <w:rsid w:val="00B336C7"/>
-    <w:pPr>
-      <w:spacing w:after="0" w:line="240" w:lineRule="auto"/>
-    </w:pPr>
-    <w:rPr>
-      <w:rFonts w:ascii="Tahoma" w:hAnsi="Tahoma" w:cs="Tahoma"/>
-      <w:sz w:val="16"/>
-      <w:szCs w:val="16"/>
-    </w:rPr>
-  </w:style>
-  <w:style w:type="character" w:customStyle="1" w:styleId="SprechblasentextZchn">
-    <w:name w:val="Sprechblasentext Zchn"/>
-    <w:basedOn w:val="Absatz-Standardschriftart"/>
-    <w:link w:val="Sprechblasentext"/>
-    <w:uiPriority w:val="99"/>
-    <w:semiHidden/>
-    <w:rsid w:val="00B336C7"/>
-    <w:rPr>
-      <w:rFonts w:ascii="Tahoma" w:hAnsi="Tahoma" w:cs="Tahoma"/>
-      <w:sz w:val="16"/>
-      <w:szCs w:val="16"/>
-    </w:rPr>
-  </w:style>
-  <w:style w:type="paragraph" w:styleId="Beschriftung">
-    <w:name w:val="caption"/>
-    <w:basedOn w:val="Standard"/>
-    <w:next w:val="Standard"/>
-    <w:uiPriority w:val="35"/>
-    <w:unhideWhenUsed/>
-    <w:qFormat/>
-    <w:rsid w:val="00B336C7"/>
-    <w:pPr>
-      <w:spacing w:line="240" w:lineRule="auto"/>
-    </w:pPr>
-    <w:rPr>
-      <w:b/>
-      <w:bCs/>
-      <w:color w:val="4F81BD" w:themeColor="accent1"/>
-      <w:sz w:val="18"/>
-      <w:szCs w:val="18"/>
-    </w:rPr>
-  </w:style>
-</w:styles>
-</file>
-
-<file path=word/stylesWithEffects.xml><?xml version="1.0" encoding="utf-8"?>
-<w:styles xmlns:wpc="http://schemas.microsoft.com/office/word/2010/wordprocessingCanvas" xmlns:mc="http://schemas.openxmlformats.org/markup-compatibility/2006" xmlns:o="urn:schemas-microsoft-com:office:office" xmlns:r="http://schemas.openxmlformats.org/officeDocument/2006/relationships" xmlns:m="http://schemas.openxmlformats.org/officeDocument/2006/math" xmlns:v="urn:schemas-microsoft-com:vml" xmlns:wp14="http://schemas.microsoft.com/office/word/2010/wordprocessingDrawing" xmlns:wp="http://schemas.openxmlformats.org/drawingml/2006/wordprocessingDrawing" xmlns:w10="urn:schemas-microsoft-com:office:word" xmlns:w="http://schemas.openxmlformats.org/wordprocessingml/2006/main" xmlns:w14="http://schemas.microsoft.com/office/word/2010/wordml" xmlns:wpg="http://schemas.microsoft.com/office/word/2010/wordprocessingGroup" xmlns:wpi="http://schemas.microsoft.com/office/word/2010/wordprocessingInk" xmlns:wne="http://schemas.microsoft.com/office/word/2006/wordml" xmlns:wps="http://schemas.microsoft.com/office/word/2010/wordprocessingShape" mc:Ignorable="w14 wp14">
-  <w:docDefaults>
-    <w:rPrDefault>
-      <w:rPr>
-        <w:rFonts w:ascii="Garamond" w:eastAsiaTheme="minorHAnsi" w:hAnsi="Garamond" w:cstheme="minorBidi"/>
-        <w:sz w:val="24"/>
-        <w:szCs w:val="22"/>
-        <w:lang w:val="de-DE" w:eastAsia="en-US" w:bidi="ar-SA"/>
-      </w:rPr>
-    </w:rPrDefault>
-    <w:pPrDefault>
-      <w:pPr>
-        <w:spacing w:after="200" w:line="276" w:lineRule="auto"/>
-      </w:pPr>
-    </w:pPrDefault>
-  </w:docDefaults>
-  <w:latentStyles w:defLockedState="0" w:defUIPriority="99" w:defSemiHidden="1" w:defUnhideWhenUsed="1" w:defQFormat="0" w:count="267">
-    <w:lsdException w:name="Normal" w:semiHidden="0" w:uiPriority="0" w:unhideWhenUsed="0" w:qFormat="1"/>
-    <w:lsdException w:name="heading 1" w:semiHidden="0" w:uiPriority="9" w:unhideWhenUsed="0" w:qFormat="1"/>
-    <w:lsdException w:name="heading 2" w:uiPriority="9" w:qFormat="1"/>
-    <w:lsdException w:name="heading 3" w:uiPriority="9" w:qFormat="1"/>
-    <w:lsdException w:name="heading 4" w:uiPriority="9" w:qFormat="1"/>
-    <w:lsdException w:name="heading 5" w:uiPriority="9" w:qFormat="1"/>
-    <w:lsdException w:name="heading 6" w:uiPriority="9" w:qFormat="1"/>
-    <w:lsdException w:name="heading 7" w:uiPriority="9" w:qFormat="1"/>
-    <w:lsdException w:name="heading 8" w:uiPriority="9" w:qFormat="1"/>
-    <w:lsdException w:name="heading 9" w:uiPriority="9" w:qFormat="1"/>
-    <w:lsdException w:name="toc 1" w:uiPriority="39"/>
-    <w:lsdException w:name="toc 2" w:uiPriority="39"/>
-    <w:lsdException w:name="toc 3" w:uiPriority="39"/>
-    <w:lsdException w:name="toc 4" w:uiPriority="39"/>
-    <w:lsdException w:name="toc 5" w:uiPriority="39"/>
-    <w:lsdException w:name="toc 6" w:uiPriority="39"/>
-    <w:lsdException w:name="toc 7" w:uiPriority="39"/>
-    <w:lsdException w:name="toc 8" w:uiPriority="39"/>
-    <w:lsdException w:name="toc 9" w:uiPriority="39"/>
-    <w:lsdException w:name="caption" w:uiPriority="35" w:qFormat="1"/>
-    <w:lsdException w:name="Title" w:semiHidden="0" w:uiPriority="10" w:unhideWhenUsed="0" w:qFormat="1"/>
-    <w:lsdException w:name="Default Paragraph Font" w:uiPriority="1"/>
-    <w:lsdException w:name="Subtitle" w:semiHidden="0" w:uiPriority="11" w:unhideWhenUsed="0" w:qFormat="1"/>
-    <w:lsdException w:name="Strong" w:semiHidden="0" w:uiPriority="22" w:unhideWhenUsed="0" w:qFormat="1"/>
-    <w:lsdException w:name="Emphasis" w:semiHidden="0" w:uiPriority="20" w:unhideWhenUsed="0" w:qFormat="1"/>
-    <w:lsdException w:name="Table Grid" w:semiHidden="0" w:uiPriority="59" w:unhideWhenUsed="0"/>
-    <w:lsdException w:name="Placeholder Text" w:unhideWhenUsed="0"/>
-    <w:lsdException w:name="No Spacing" w:semiHidden="0" w:uiPriority="1" w:unhideWhenUsed="0" w:qFormat="1"/>
-    <w:lsdException w:name="Light Shading" w:semiHidden="0" w:uiPriority="60" w:unhideWhenUsed="0"/>
-    <w:lsdException w:name="Light List" w:semiHidden="0" w:uiPriority="61" w:unhideWhenUsed="0"/>
-    <w:lsdException w:name="Light Grid" w:semiHidden="0" w:uiPriority="62" w:unhideWhenUsed="0"/>
-    <w:lsdException w:name="Medium Shading 1" w:semiHidden="0" w:uiPriority="63" w:unhideWhenUsed="0"/>
-    <w:lsdException w:name="Medium Shading 2" w:semiHidden="0" w:uiPriority="64" w:unhideWhenUsed="0"/>
-    <w:lsdException w:name="Medium List 1" w:semiHidden="0" w:uiPriority="65" w:unhideWhenUsed="0"/>
-    <w:lsdException w:name="Medium List 2" w:semiHidden="0" w:uiPriority="66" w:unhideWhenUsed="0"/>
-    <w:lsdException w:name="Medium Grid 1" w:semiHidden="0" w:uiPriority="67" w:unhideWhenUsed="0"/>
-    <w:lsdException w:name="Medium Grid 2" w:semiHidden="0" w:uiPriority="68" w:unhideWhenUsed="0"/>
-    <w:lsdException w:name="Medium Grid 3" w:semiHidden="0" w:uiPriority="69" w:unhideWhenUsed="0"/>
-    <w:lsdException w:name="Dark List" w:semiHidden="0" w:uiPriority="70" w:unhideWhenUsed="0"/>
-    <w:lsdException w:name="Colorful Shading" w:semiHidden="0" w:uiPriority="71" w:unhideWhenUsed="0"/>
-    <w:lsdException w:name="Colorful List" w:semiHidden="0" w:uiPriority="72" w:unhideWhenUsed="0"/>
-    <w:lsdException w:name="Colorful Grid" w:semiHidden="0" w:uiPriority="73" w:unhideWhenUsed="0"/>
-    <w:lsdException w:name="Light Shading Accent 1" w:semiHidden="0" w:uiPriority="60" w:unhideWhenUsed="0"/>
-    <w:lsdException w:name="Light List Accent 1" w:semiHidden="0" w:uiPriority="61" w:unhideWhenUsed="0"/>
-    <w:lsdException w:name="Light Grid Accent 1" w:semiHidden="0" w:uiPriority="62" w:unhideWhenUsed="0"/>
-    <w:lsdException w:name="Medium Shading 1 Accent 1" w:semiHidden="0" w:uiPriority="63" w:unhideWhenUsed="0"/>
-    <w:lsdException w:name="Medium Shading 2 Accent 1" w:semiHidden="0" w:uiPriority="64" w:unhideWhenUsed="0"/>
-    <w:lsdException w:name="Medium List 1 Accent 1" w:semiHidden="0" w:uiPriority="65" w:unhideWhenUsed="0"/>
-    <w:lsdException w:name="Revision" w:unhideWhenUsed="0"/>
-    <w:lsdException w:name="List Paragraph" w:semiHidden="0" w:uiPriority="34" w:unhideWhenUsed="0" w:qFormat="1"/>
-    <w:lsdException w:name="Quote" w:semiHidden="0" w:uiPriority="29" w:unhideWhenUsed="0" w:qFormat="1"/>
-    <w:lsdException w:name="Intense Quote" w:semiHidden="0" w:uiPriority="30" w:unhideWhenUsed="0" w:qFormat="1"/>
-    <w:lsdException w:name="Medium List 2 Accent 1" w:semiHidden="0" w:uiPriority="66" w:unhideWhenUsed="0"/>
-    <w:lsdException w:name="Medium Grid 1 Accent 1" w:semiHidden="0" w:uiPriority="67" w:unhideWhenUsed="0"/>
-    <w:lsdException w:name="Medium Grid 2 Accent 1" w:semiHidden="0" w:uiPriority="68" w:unhideWhenUsed="0"/>
-    <w:lsdException w:name="Medium Grid 3 Accent 1" w:semiHidden="0" w:uiPriority="69" w:unhideWhenUsed="0"/>
-    <w:lsdException w:name="Dark List Accent 1" w:semiHidden="0" w:uiPriority="70" w:unhideWhenUsed="0"/>
-    <w:lsdException w:name="Colorful Shading Accent 1" w:semiHidden="0" w:uiPriority="71" w:unhideWhenUsed="0"/>
-    <w:lsdException w:name="Colorful List Accent 1" w:semiHidden="0" w:uiPriority="72" w:unhideWhenUsed="0"/>
-    <w:lsdException w:name="Colorful Grid Accent 1" w:semiHidden="0" w:uiPriority="73" w:unhideWhenUsed="0"/>
-    <w:lsdException w:name="Light Shading Accent 2" w:semiHidden="0" w:uiPriority="60" w:unhideWhenUsed="0"/>
-    <w:lsdException w:name="Light List Accent 2" w:semiHidden="0" w:uiPriority="61" w:unhideWhenUsed="0"/>
-    <w:lsdException w:name="Light Grid Accent 2" w:semiHidden="0" w:uiPriority="62" w:unhideWhenUsed="0"/>
-    <w:lsdException w:name="Medium Shading 1 Accent 2" w:semiHidden="0" w:uiPriority="63" w:unhideWhenUsed="0"/>
-    <w:lsdException w:name="Medium Shading 2 Accent 2" w:semiHidden="0" w:uiPriority="64" w:unhideWhenUsed="0"/>
-    <w:lsdException w:name="Medium List 1 Accent 2" w:semiHidden="0" w:uiPriority="65" w:unhideWhenUsed="0"/>
-    <w:lsdException w:name="Medium List 2 Accent 2" w:semiHidden="0" w:uiPriority="66" w:unhideWhenUsed="0"/>
-    <w:lsdException w:name="Medium Grid 1 Accent 2" w:semiHidden="0" w:uiPriority="67" w:unhideWhenUsed="0"/>
-    <w:lsdException w:name="Medium Grid 2 Accent 2" w:semiHidden="0" w:uiPriority="68" w:unhideWhenUsed="0"/>
-    <w:lsdException w:name="Medium Grid 3 Accent 2" w:semiHidden="0" w:uiPriority="69" w:unhideWhenUsed="0"/>
-    <w:lsdException w:name="Dark List Accent 2" w:semiHidden="0" w:uiPriority="70" w:unhideWhenUsed="0"/>
-    <w:lsdException w:name="Colorful Shading Accent 2" w:semiHidden="0" w:uiPriority="71" w:unhideWhenUsed="0"/>
-    <w:lsdException w:name="Colorful List Accent 2" w:semiHidden="0" w:uiPriority="72" w:unhideWhenUsed="0"/>
-    <w:lsdException w:name="Colorful Grid Accent 2" w:semiHidden="0" w:uiPriority="73" w:unhideWhenUsed="0"/>
-    <w:lsdException w:name="Light Shading Accent 3" w:semiHidden="0" w:uiPriority="60" w:unhideWhenUsed="0"/>
-    <w:lsdException w:name="Light List Accent 3" w:semiHidden="0" w:uiPriority="61" w:unhideWhenUsed="0"/>
-    <w:lsdException w:name="Light Grid Accent 3" w:semiHidden="0" w:uiPriority="62" w:unhideWhenUsed="0"/>
-    <w:lsdException w:name="Medium Shading 1 Accent 3" w:semiHidden="0" w:uiPriority="63" w:unhideWhenUsed="0"/>
-    <w:lsdException w:name="Medium Shading 2 Accent 3" w:semiHidden="0" w:uiPriority="64" w:unhideWhenUsed="0"/>
-    <w:lsdException w:name="Medium List 1 Accent 3" w:semiHidden="0" w:uiPriority="65" w:unhideWhenUsed="0"/>
-    <w:lsdException w:name="Medium List 2 Accent 3" w:semiHidden="0" w:uiPriority="66" w:unhideWhenUsed="0"/>
-    <w:lsdException w:name="Medium Grid 1 Accent 3" w:semiHidden="0" w:uiPriority="67" w:unhideWhenUsed="0"/>
-    <w:lsdException w:name="Medium Grid 2 Accent 3" w:semiHidden="0" w:uiPriority="68" w:unhideWhenUsed="0"/>
-    <w:lsdException w:name="Medium Grid 3 Accent 3" w:semiHidden="0" w:uiPriority="69" w:unhideWhenUsed="0"/>
-    <w:lsdException w:name="Dark List Accent 3" w:semiHidden="0" w:uiPriority="70" w:unhideWhenUsed="0"/>
-    <w:lsdException w:name="Colorful Shading Accent 3" w:semiHidden="0" w:uiPriority="71" w:unhideWhenUsed="0"/>
-    <w:lsdException w:name="Colorful List Accent 3" w:semiHidden="0" w:uiPriority="72" w:unhideWhenUsed="0"/>
-    <w:lsdException w:name="Colorful Grid Accent 3" w:semiHidden="0" w:uiPriority="73" w:unhideWhenUsed="0"/>
-    <w:lsdException w:name="Light Shading Accent 4" w:semiHidden="0" w:uiPriority="60" w:unhideWhenUsed="0"/>
-    <w:lsdException w:name="Light List Accent 4" w:semiHidden="0" w:uiPriority="61" w:unhideWhenUsed="0"/>
-    <w:lsdException w:name="Light Grid Accent 4" w:semiHidden="0" w:uiPriority="62" w:unhideWhenUsed="0"/>
-    <w:lsdException w:name="Medium Shading 1 Accent 4" w:semiHidden="0" w:uiPriority="63" w:unhideWhenUsed="0"/>
-    <w:lsdException w:name="Medium Shading 2 Accent 4" w:semiHidden="0" w:uiPriority="64" w:unhideWhenUsed="0"/>
-    <w:lsdException w:name="Medium List 1 Accent 4" w:semiHidden="0" w:uiPriority="65" w:unhideWhenUsed="0"/>
-    <w:lsdException w:name="Medium List 2 Accent 4" w:semiHidden="0" w:uiPriority="66" w:unhideWhenUsed="0"/>
-    <w:lsdException w:name="Medium Grid 1 Accent 4" w:semiHidden="0" w:uiPriority="67" w:unhideWhenUsed="0"/>
-    <w:lsdException w:name="Medium Grid 2 Accent 4" w:semiHidden="0" w:uiPriority="68" w:unhideWhenUsed="0"/>
-    <w:lsdException w:name="Medium Grid 3 Accent 4" w:semiHidden="0" w:uiPriority="69" w:unhideWhenUsed="0"/>
-    <w:lsdException w:name="Dark List Accent 4" w:semiHidden="0" w:uiPriority="70" w:unhideWhenUsed="0"/>
-    <w:lsdException w:name="Colorful Shading Accent 4" w:semiHidden="0" w:uiPriority="71" w:unhideWhenUsed="0"/>
-    <w:lsdException w:name="Colorful List Accent 4" w:semiHidden="0" w:uiPriority="72" w:unhideWhenUsed="0"/>
-    <w:lsdException w:name="Colorful Grid Accent 4" w:semiHidden="0" w:uiPriority="73" w:unhideWhenUsed="0"/>
-    <w:lsdException w:name="Light Shading Accent 5" w:semiHidden="0" w:uiPriority="60" w:unhideWhenUsed="0"/>
-    <w:lsdException w:name="Light List Accent 5" w:semiHidden="0" w:uiPriority="61" w:unhideWhenUsed="0"/>
-    <w:lsdException w:name="Light Grid Accent 5" w:semiHidden="0" w:uiPriority="62" w:unhideWhenUsed="0"/>
-    <w:lsdException w:name="Medium Shading 1 Accent 5" w:semiHidden="0" w:uiPriority="63" w:unhideWhenUsed="0"/>
-    <w:lsdException w:name="Medium Shading 2 Accent 5" w:semiHidden="0" w:uiPriority="64" w:unhideWhenUsed="0"/>
-    <w:lsdException w:name="Medium List 1 Accent 5" w:semiHidden="0" w:uiPriority="65" w:unhideWhenUsed="0"/>
-    <w:lsdException w:name="Medium List 2 Accent 5" w:semiHidden="0" w:uiPriority="66" w:unhideWhenUsed="0"/>
-    <w:lsdException w:name="Medium Grid 1 Accent 5" w:semiHidden="0" w:uiPriority="67" w:unhideWhenUsed="0"/>
-    <w:lsdException w:name="Medium Grid 2 Accent 5" w:semiHidden="0" w:uiPriority="68" w:unhideWhenUsed="0"/>
-    <w:lsdException w:name="Medium Grid 3 Accent 5" w:semiHidden="0" w:uiPriority="69" w:unhideWhenUsed="0"/>
-    <w:lsdException w:name="Dark List Accent 5" w:semiHidden="0" w:uiPriority="70" w:unhideWhenUsed="0"/>
-    <w:lsdException w:name="Colorful Shading Accent 5" w:semiHidden="0" w:uiPriority="71" w:unhideWhenUsed="0"/>
-    <w:lsdException w:name="Colorful List Accent 5" w:semiHidden="0" w:uiPriority="72" w:unhideWhenUsed="0"/>
-    <w:lsdException w:name="Colorful Grid Accent 5" w:semiHidden="0" w:uiPriority="73" w:unhideWhenUsed="0"/>
-    <w:lsdException w:name="Light Shading Accent 6" w:semiHidden="0" w:uiPriority="60" w:unhideWhenUsed="0"/>
-    <w:lsdException w:name="Light List Accent 6" w:semiHidden="0" w:uiPriority="61" w:unhideWhenUsed="0"/>
-    <w:lsdException w:name="Light Grid Accent 6" w:semiHidden="0" w:uiPriority="62" w:unhideWhenUsed="0"/>
-    <w:lsdException w:name="Medium Shading 1 Accent 6" w:semiHidden="0" w:uiPriority="63" w:unhideWhenUsed="0"/>
-    <w:lsdException w:name="Medium Shading 2 Accent 6" w:semiHidden="0" w:uiPriority="64" w:unhideWhenUsed="0"/>
-    <w:lsdException w:name="Medium List 1 Accent 6" w:semiHidden="0" w:uiPriority="65" w:unhideWhenUsed="0"/>
-    <w:lsdException w:name="Medium List 2 Accent 6" w:semiHidden="0" w:uiPriority="66" w:unhideWhenUsed="0"/>
-    <w:lsdException w:name="Medium Grid 1 Accent 6" w:semiHidden="0" w:uiPriority="67" w:unhideWhenUsed="0"/>
-    <w:lsdException w:name="Medium Grid 2 Accent 6" w:semiHidden="0" w:uiPriority="68" w:unhideWhenUsed="0"/>
-    <w:lsdException w:name="Medium Grid 3 Accent 6" w:semiHidden="0" w:uiPriority="69" w:unhideWhenUsed="0"/>
-    <w:lsdException w:name="Dark List Accent 6" w:semiHidden="0" w:uiPriority="70" w:unhideWhenUsed="0"/>
-    <w:lsdException w:name="Colorful Shading Accent 6" w:semiHidden="0" w:uiPriority="71" w:unhideWhenUsed="0"/>
-    <w:lsdException w:name="Colorful List Accent 6" w:semiHidden="0" w:uiPriority="72" w:unhideWhenUsed="0"/>
-    <w:lsdException w:name="Colorful Grid Accent 6" w:semiHidden="0" w:uiPriority="73" w:unhideWhenUsed="0"/>
-    <w:lsdException w:name="Subtle Emphasis" w:semiHidden="0" w:uiPriority="19" w:unhideWhenUsed="0" w:qFormat="1"/>
-    <w:lsdException w:name="Intense Emphasis" w:semiHidden="0" w:uiPriority="21" w:unhideWhenUsed="0" w:qFormat="1"/>
-    <w:lsdException w:name="Subtle Reference" w:semiHidden="0" w:uiPriority="31" w:unhideWhenUsed="0" w:qFormat="1"/>
-    <w:lsdException w:name="Intense Reference" w:semiHidden="0" w:uiPriority="32" w:unhideWhenUsed="0" w:qFormat="1"/>
-    <w:lsdException w:name="Book Title" w:semiHidden="0" w:uiPriority="33" w:unhideWhenUsed="0" w:qFormat="1"/>
-    <w:lsdException w:name="Bibliography" w:uiPriority="37"/>
-    <w:lsdException w:name="TOC Heading" w:uiPriority="39" w:qFormat="1"/>
+  <w:latentStyles w:defLockedState="0" w:defUIPriority="99" w:defSemiHidden="0" w:defUnhideWhenUsed="0" w:defQFormat="0" w:count="371">
+    <w:lsdException w:name="Normal" w:uiPriority="0" w:qFormat="1"/>
+    <w:lsdException w:name="heading 1" w:uiPriority="9" w:qFormat="1"/>
+    <w:lsdException w:name="heading 2" w:semiHidden="1" w:uiPriority="9" w:unhideWhenUsed="1" w:qFormat="1"/>
+    <w:lsdException w:name="heading 3" w:semiHidden="1" w:uiPriority="9" w:unhideWhenUsed="1" w:qFormat="1"/>
+    <w:lsdException w:name="heading 4" w:semiHidden="1" w:uiPriority="9" w:unhideWhenUsed="1" w:qFormat="1"/>
+    <w:lsdException w:name="heading 5" w:semiHidden="1" w:uiPriority="9" w:unhideWhenUsed="1" w:qFormat="1"/>
+    <w:lsdException w:name="heading 6" w:semiHidden="1" w:uiPriority="9" w:unhideWhenUsed="1" w:qFormat="1"/>
+    <w:lsdException w:name="heading 7" w:semiHidden="1" w:uiPriority="9" w:unhideWhenUsed="1" w:qFormat="1"/>
+    <w:lsdException w:name="heading 8" w:semiHidden="1" w:uiPriority="9" w:unhideWhenUsed="1" w:qFormat="1"/>
+    <w:lsdException w:name="heading 9" w:semiHidden="1" w:uiPriority="9" w:unhideWhenUsed="1" w:qFormat="1"/>
+    <w:lsdException w:name="index 1" w:semiHidden="1" w:unhideWhenUsed="1"/>
+    <w:lsdException w:name="index 2" w:semiHidden="1" w:unhideWhenUsed="1"/>
+    <w:lsdException w:name="index 3" w:semiHidden="1" w:unhideWhenUsed="1"/>
+    <w:lsdException w:name="index 4" w:semiHidden="1" w:unhideWhenUsed="1"/>
+    <w:lsdException w:name="index 5" w:semiHidden="1" w:unhideWhenUsed="1"/>
+    <w:lsdException w:name="index 6" w:semiHidden="1" w:unhideWhenUsed="1"/>
+    <w:lsdException w:name="index 7" w:semiHidden="1" w:unhideWhenUsed="1"/>
+    <w:lsdException w:name="index 8" w:semiHidden="1" w:unhideWhenUsed="1"/>
+    <w:lsdException w:name="index 9" w:semiHidden="1" w:unhideWhenUsed="1"/>
+    <w:lsdException w:name="toc 1" w:semiHidden="1" w:uiPriority="39" w:unhideWhenUsed="1"/>
+    <w:lsdException w:name="toc 2" w:semiHidden="1" w:uiPriority="39" w:unhideWhenUsed="1"/>
+    <w:lsdException w:name="toc 3" w:semiHidden="1" w:uiPriority="39" w:unhideWhenUsed="1"/>
+    <w:lsdException w:name="toc 4" w:semiHidden="1" w:uiPriority="39" w:unhideWhenUsed="1"/>
+    <w:lsdException w:name="toc 5" w:semiHidden="1" w:uiPriority="39" w:unhideWhenUsed="1"/>
+    <w:lsdException w:name="toc 6" w:semiHidden="1" w:uiPriority="39" w:unhideWhenUsed="1"/>
+    <w:lsdException w:name="toc 7" w:semiHidden="1" w:uiPriority="39" w:unhideWhenUsed="1"/>
+    <w:lsdException w:name="toc 8" w:semiHidden="1" w:uiPriority="39" w:unhideWhenUsed="1"/>
+    <w:lsdException w:name="toc 9" w:semiHidden="1" w:uiPriority="39" w:unhideWhenUsed="1"/>
+    <w:lsdException w:name="Normal Indent" w:semiHidden="1" w:unhideWhenUsed="1"/>
+    <w:lsdException w:name="footnote text" w:semiHidden="1" w:unhideWhenUsed="1"/>
+    <w:lsdException w:name="annotation text" w:semiHidden="1" w:unhideWhenUsed="1"/>
+    <w:lsdException w:name="header" w:semiHidden="1" w:unhideWhenUsed="1"/>
+    <w:lsdException w:name="footer" w:semiHidden="1" w:unhideWhenUsed="1"/>
+    <w:lsdException w:name="index heading" w:semiHidden="1" w:unhideWhenUsed="1"/>
+    <w:lsdException w:name="caption" w:semiHidden="1" w:uiPriority="35" w:unhideWhenUsed="1" w:qFormat="1"/>
+    <w:lsdException w:name="table of figures" w:semiHidden="1" w:unhideWhenUsed="1"/>
+    <w:lsdException w:name="envelope address" w:semiHidden="1" w:unhideWhenUsed="1"/>
+    <w:lsdException w:name="envelope return" w:semiHidden="1" w:unhideWhenUsed="1"/>
+    <w:lsdException w:name="footnote reference" w:semiHidden="1" w:unhideWhenUsed="1"/>
+    <w:lsdException w:name="annotation reference" w:semiHidden="1" w:unhideWhenUsed="1"/>
+    <w:lsdException w:name="line number" w:semiHidden="1" w:unhideWhenUsed="1"/>
+    <w:lsdException w:name="page number" w:semiHidden="1" w:unhideWhenUsed="1"/>
+    <w:lsdException w:name="endnote reference" w:semiHidden="1" w:unhideWhenUsed="1"/>
+    <w:lsdException w:name="endnote text" w:semiHidden="1" w:unhideWhenUsed="1"/>
+    <w:lsdException w:name="table of authorities" w:semiHidden="1" w:unhideWhenUsed="1"/>
+    <w:lsdException w:name="macro" w:semiHidden="1" w:unhideWhenUsed="1"/>
+    <w:lsdException w:name="toa heading" w:semiHidden="1" w:unhideWhenUsed="1"/>
+    <w:lsdException w:name="List" w:semiHidden="1" w:unhideWhenUsed="1"/>
+    <w:lsdException w:name="List Bullet" w:semiHidden="1" w:unhideWhenUsed="1"/>
+    <w:lsdException w:name="List Number" w:semiHidden="1" w:unhideWhenUsed="1"/>
+    <w:lsdException w:name="List 2" w:semiHidden="1" w:unhideWhenUsed="1"/>
+    <w:lsdException w:name="List 3" w:semiHidden="1" w:unhideWhenUsed="1"/>
+    <w:lsdException w:name="List 4" w:semiHidden="1" w:unhideWhenUsed="1"/>
+    <w:lsdException w:name="List 5" w:semiHidden="1" w:unhideWhenUsed="1"/>
+    <w:lsdException w:name="List Bullet 2" w:semiHidden="1" w:unhideWhenUsed="1"/>
+    <w:lsdException w:name="List Bullet 3" w:semiHidden="1" w:unhideWhenUsed="1"/>
+    <w:lsdException w:name="List Bullet 4" w:semiHidden="1" w:unhideWhenUsed="1"/>
+    <w:lsdException w:name="List Bullet 5" w:semiHidden="1" w:unhideWhenUsed="1"/>
+    <w:lsdException w:name="List Number 2" w:semiHidden="1" w:unhideWhenUsed="1"/>
+    <w:lsdException w:name="List Number 3" w:semiHidden="1" w:unhideWhenUsed="1"/>
+    <w:lsdException w:name="List Number 4" w:semiHidden="1" w:unhideWhenUsed="1"/>
+    <w:lsdException w:name="List Number 5" w:semiHidden="1" w:unhideWhenUsed="1"/>
+    <w:lsdException w:name="Title" w:uiPriority="10" w:qFormat="1"/>
+    <w:lsdException w:name="Closing" w:semiHidden="1" w:unhideWhenUsed="1"/>
+    <w:lsdException w:name="Signature" w:semiHidden="1" w:unhideWhenUsed="1"/>
+    <w:lsdException w:name="Default Paragraph Font" w:semiHidden="1" w:uiPriority="1" w:unhideWhenUsed="1"/>
+    <w:lsdException w:name="Body Text" w:semiHidden="1" w:unhideWhenUsed="1"/>
+    <w:lsdException w:name="Body Text Indent" w:semiHidden="1" w:unhideWhenUsed="1"/>
+    <w:lsdException w:name="List Continue" w:semiHidden="1" w:unhideWhenUsed="1"/>
+    <w:lsdException w:name="List Continue 2" w:semiHidden="1" w:unhideWhenUsed="1"/>
+    <w:lsdException w:name="List Continue 3" w:semiHidden="1" w:unhideWhenUsed="1"/>
+    <w:lsdException w:name="List Continue 4" w:semiHidden="1" w:unhideWhenUsed="1"/>
+    <w:lsdException w:name="List Continue 5" w:semiHidden="1" w:unhideWhenUsed="1"/>
+    <w:lsdException w:name="Message Header" w:semiHidden="1" w:unhideWhenUsed="1"/>
+    <w:lsdException w:name="Subtitle" w:uiPriority="11" w:qFormat="1"/>
+    <w:lsdException w:name="Salutation" w:semiHidden="1" w:unhideWhenUsed="1"/>
+    <w:lsdException w:name="Date" w:semiHidden="1" w:unhideWhenUsed="1"/>
+    <w:lsdException w:name="Body Text First Indent" w:semiHidden="1" w:unhideWhenUsed="1"/>
+    <w:lsdException w:name="Body Text First Indent 2" w:semiHidden="1" w:unhideWhenUsed="1"/>
+    <w:lsdException w:name="Note Heading" w:semiHidden="1" w:unhideWhenUsed="1"/>
+    <w:lsdException w:name="Body Text 2" w:semiHidden="1" w:unhideWhenUsed="1"/>
+    <w:lsdException w:name="Body Text 3" w:semiHidden="1" w:unhideWhenUsed="1"/>
+    <w:lsdException w:name="Body Text Indent 2" w:semiHidden="1" w:unhideWhenUsed="1"/>
+    <w:lsdException w:name="Body Text Indent 3" w:semiHidden="1" w:unhideWhenUsed="1"/>
+    <w:lsdException w:name="Block Text" w:semiHidden="1" w:unhideWhenUsed="1"/>
+    <w:lsdException w:name="Hyperlink" w:semiHidden="1" w:unhideWhenUsed="1"/>
+    <w:lsdException w:name="FollowedHyperlink" w:semiHidden="1" w:unhideWhenUsed="1"/>
+    <w:lsdException w:name="Strong" w:uiPriority="22" w:qFormat="1"/>
+    <w:lsdException w:name="Emphasis" w:uiPriority="20" w:qFormat="1"/>
+    <w:lsdException w:name="Document Map" w:semiHidden="1" w:unhideWhenUsed="1"/>
+    <w:lsdException w:name="Plain Text" w:semiHidden="1" w:unhideWhenUsed="1"/>
+    <w:lsdException w:name="E-mail Signature" w:semiHidden="1" w:unhideWhenUsed="1"/>
+    <w:lsdException w:name="HTML Top of Form" w:semiHidden="1" w:unhideWhenUsed="1"/>
+    <w:lsdException w:name="HTML Bottom of Form" w:semiHidden="1" w:unhideWhenUsed="1"/>
+    <w:lsdException w:name="Normal (Web)" w:semiHidden="1" w:unhideWhenUsed="1"/>
+    <w:lsdException w:name="HTML Acronym" w:semiHidden="1" w:unhideWhenUsed="1"/>
+    <w:lsdException w:name="HTML Address" w:semiHidden="1" w:unhideWhenUsed="1"/>
+    <w:lsdException w:name="HTML Cite" w:semiHidden="1" w:unhideWhenUsed="1"/>
+    <w:lsdException w:name="HTML Code" w:semiHidden="1" w:unhideWhenUsed="1"/>
+    <w:lsdException w:name="HTML Definition" w:semiHidden="1" w:unhideWhenUsed="1"/>
+    <w:lsdException w:name="HTML Keyboard" w:semiHidden="1" w:unhideWhenUsed="1"/>
+    <w:lsdException w:name="HTML Preformatted" w:semiHidden="1" w:unhideWhenUsed="1"/>
+    <w:lsdException w:name="HTML Sample" w:semiHidden="1" w:unhideWhenUsed="1"/>
+    <w:lsdException w:name="HTML Typewriter" w:semiHidden="1" w:unhideWhenUsed="1"/>
+    <w:lsdException w:name="HTML Variable" w:semiHidden="1" w:unhideWhenUsed="1"/>
+    <w:lsdException w:name="Normal Table" w:semiHidden="1" w:unhideWhenUsed="1"/>
+    <w:lsdException w:name="annotation subject" w:semiHidden="1" w:unhideWhenUsed="1"/>
+    <w:lsdException w:name="No List" w:semiHidden="1" w:unhideWhenUsed="1"/>
+    <w:lsdException w:name="Outline List 1" w:semiHidden="1" w:unhideWhenUsed="1"/>
+    <w:lsdException w:name="Outline List 2" w:semiHidden="1" w:unhideWhenUsed="1"/>
+    <w:lsdException w:name="Outline List 3" w:semiHidden="1" w:unhideWhenUsed="1"/>
+    <w:lsdException w:name="Table Simple 1" w:semiHidden="1" w:unhideWhenUsed="1"/>
+    <w:lsdException w:name="Table Simple 2" w:semiHidden="1" w:unhideWhenUsed="1"/>
+    <w:lsdException w:name="Table Simple 3" w:semiHidden="1" w:unhideWhenUsed="1"/>
+    <w:lsdException w:name="Table Classic 1" w:semiHidden="1" w:unhideWhenUsed="1"/>
+    <w:lsdException w:name="Table Classic 2" w:semiHidden="1" w:unhideWhenUsed="1"/>
+    <w:lsdException w:name="Table Classic 3" w:semiHidden="1" w:unhideWhenUsed="1"/>
+    <w:lsdException w:name="Table Classic 4" w:semiHidden="1" w:unhideWhenUsed="1"/>
+    <w:lsdException w:name="Table Colorful 1" w:semiHidden="1" w:unhideWhenUsed="1"/>
+    <w:lsdException w:name="Table Colorful 2" w:semiHidden="1" w:unhideWhenUsed="1"/>
+    <w:lsdException w:name="Table Colorful 3" w:semiHidden="1" w:unhideWhenUsed="1"/>
+    <w:lsdException w:name="Table Columns 1" w:semiHidden="1" w:unhideWhenUsed="1"/>
+    <w:lsdException w:name="Table Columns 2" w:semiHidden="1" w:unhideWhenUsed="1"/>
+    <w:lsdException w:name="Table Columns 3" w:semiHidden="1" w:unhideWhenUsed="1"/>
+    <w:lsdException w:name="Table Columns 4" w:semiHidden="1" w:unhideWhenUsed="1"/>
+    <w:lsdException w:name="Table Columns 5" w:semiHidden="1" w:unhideWhenUsed="1"/>
+    <w:lsdException w:name="Table Grid 1" w:semiHidden="1" w:unhideWhenUsed="1"/>
+    <w:lsdException w:name="Table Grid 2" w:semiHidden="1" w:unhideWhenUsed="1"/>
+    <w:lsdException w:name="Table Grid 3" w:semiHidden="1" w:unhideWhenUsed="1"/>
+    <w:lsdException w:name="Table Grid 4" w:semiHidden="1" w:unhideWhenUsed="1"/>
+    <w:lsdException w:name="Table Grid 5" w:semiHidden="1" w:unhideWhenUsed="1"/>
+    <w:lsdException w:name="Table Grid 6" w:semiHidden="1" w:unhideWhenUsed="1"/>
+    <w:lsdException w:name="Table Grid 7" w:semiHidden="1" w:unhideWhenUsed="1"/>
+    <w:lsdException w:name="Table Grid 8" w:semiHidden="1" w:unhideWhenUsed="1"/>
+    <w:lsdException w:name="Table List 1" w:semiHidden="1" w:unhideWhenUsed="1"/>
+    <w:lsdException w:name="Table List 2" w:semiHidden="1" w:unhideWhenUsed="1"/>
+    <w:lsdException w:name="Table List 3" w:semiHidden="1" w:unhideWhenUsed="1"/>
+    <w:lsdException w:name="Table List 4" w:semiHidden="1" w:unhideWhenUsed="1"/>
+    <w:lsdException w:name="Table List 5" w:semiHidden="1" w:unhideWhenUsed="1"/>
+    <w:lsdException w:name="Table List 6" w:semiHidden="1" w:unhideWhenUsed="1"/>
+    <w:lsdException w:name="Table List 7" w:semiHidden="1" w:unhideWhenUsed="1"/>
+    <w:lsdException w:name="Table List 8" w:semiHidden="1" w:unhideWhenUsed="1"/>
+    <w:lsdException w:name="Table 3D effects 1" w:semiHidden="1" w:unhideWhenUsed="1"/>
+    <w:lsdException w:name="Table 3D effects 2" w:semiHidden="1" w:unhideWhenUsed="1"/>
+    <w:lsdException w:name="Table 3D effects 3" w:semiHidden="1" w:unhideWhenUsed="1"/>
+    <w:lsdException w:name="Table Contemporary" w:semiHidden="1" w:unhideWhenUsed="1"/>
+    <w:lsdException w:name="Table Elegant" w:semiHidden="1" w:unhideWhenUsed="1"/>
+    <w:lsdException w:name="Table Professional" w:semiHidden="1" w:unhideWhenUsed="1"/>
+    <w:lsdException w:name="Table Subtle 1" w:semiHidden="1" w:unhideWhenUsed="1"/>
+    <w:lsdException w:name="Table Subtle 2" w:semiHidden="1" w:unhideWhenUsed="1"/>
+    <w:lsdException w:name="Table Web 1" w:semiHidden="1" w:unhideWhenUsed="1"/>
+    <w:lsdException w:name="Table Web 2" w:semiHidden="1" w:unhideWhenUsed="1"/>
+    <w:lsdException w:name="Table Web 3" w:semiHidden="1" w:unhideWhenUsed="1"/>
+    <w:lsdException w:name="Balloon Text" w:semiHidden="1" w:unhideWhenUsed="1"/>
+    <w:lsdException w:name="Table Grid" w:uiPriority="59"/>
+    <w:lsdException w:name="Table Theme" w:semiHidden="1" w:unhideWhenUsed="1"/>
+    <w:lsdException w:name="Placeholder Text" w:semiHidden="1"/>
+    <w:lsdException w:name="No Spacing" w:uiPriority="1" w:qFormat="1"/>
+    <w:lsdException w:name="Light Shading" w:uiPriority="60"/>
+    <w:lsdException w:name="Light List" w:uiPriority="61"/>
+    <w:lsdException w:name="Light Grid" w:uiPriority="62"/>
+    <w:lsdException w:name="Medium Shading 1" w:uiPriority="63"/>
+    <w:lsdException w:name="Medium Shading 2" w:uiPriority="64"/>
+    <w:lsdException w:name="Medium List 1" w:uiPriority="65"/>
+    <w:lsdException w:name="Medium List 2" w:uiPriority="66"/>
+    <w:lsdException w:name="Medium Grid 1" w:uiPriority="67"/>
+    <w:lsdException w:name="Medium Grid 2" w:uiPriority="68"/>
+    <w:lsdException w:name="Medium Grid 3" w:uiPriority="69"/>
+    <w:lsdException w:name="Dark List" w:uiPriority="70"/>
+    <w:lsdException w:name="Colorful Shading" w:uiPriority="71"/>
+    <w:lsdException w:name="Colorful List" w:uiPriority="72"/>
+    <w:lsdException w:name="Colorful Grid" w:uiPriority="73"/>
+    <w:lsdException w:name="Light Shading Accent 1" w:uiPriority="60"/>
+    <w:lsdException w:name="Light List Accent 1" w:uiPriority="61"/>
+    <w:lsdException w:name="Light Grid Accent 1" w:uiPriority="62"/>
+    <w:lsdException w:name="Medium Shading 1 Accent 1" w:uiPriority="63"/>
+    <w:lsdException w:name="Medium Shading 2 Accent 1" w:uiPriority="64"/>
+    <w:lsdException w:name="Medium List 1 Accent 1" w:uiPriority="65"/>
+    <w:lsdException w:name="Revision" w:semiHidden="1"/>
+    <w:lsdException w:name="List Paragraph" w:uiPriority="34" w:qFormat="1"/>
+    <w:lsdException w:name="Quote" w:uiPriority="29" w:qFormat="1"/>
+    <w:lsdException w:name="Intense Quote" w:uiPriority="30" w:qFormat="1"/>
+    <w:lsdException w:name="Medium List 2 Accent 1" w:uiPriority="66"/>
+    <w:lsdException w:name="Medium Grid 1 Accent 1" w:uiPriority="67"/>
+    <w:lsdException w:name="Medium Grid 2 Accent 1" w:uiPriority="68"/>
+    <w:lsdException w:name="Medium Grid 3 Accent 1" w:uiPriority="69"/>
+    <w:lsdException w:name="Dark List Accent 1" w:uiPriority="70"/>
+    <w:lsdException w:name="Colorful Shading Accent 1" w:uiPriority="71"/>
+    <w:lsdException w:name="Colorful List Accent 1" w:uiPriority="72"/>
+    <w:lsdException w:name="Colorful Grid Accent 1" w:uiPriority="73"/>
+    <w:lsdException w:name="Light Shading Accent 2" w:uiPriority="60"/>
+    <w:lsdException w:name="Light List Accent 2" w:uiPriority="61"/>
+    <w:lsdException w:name="Light Grid Accent 2" w:uiPriority="62"/>
+    <w:lsdException w:name="Medium Shading 1 Accent 2" w:uiPriority="63"/>
+    <w:lsdException w:name="Medium Shading 2 Accent 2" w:uiPriority="64"/>
+    <w:lsdException w:name="Medium List 1 Accent 2" w:uiPriority="65"/>
+    <w:lsdException w:name="Medium List 2 Accent 2" w:uiPriority="66"/>
+    <w:lsdException w:name="Medium Grid 1 Accent 2" w:uiPriority="67"/>
+    <w:lsdException w:name="Medium Grid 2 Accent 2" w:uiPriority="68"/>
+    <w:lsdException w:name="Medium Grid 3 Accent 2" w:uiPriority="69"/>
+    <w:lsdException w:name="Dark List Accent 2" w:uiPriority="70"/>
+    <w:lsdException w:name="Colorful Shading Accent 2" w:uiPriority="71"/>
+    <w:lsdException w:name="Colorful List Accent 2" w:uiPriority="72"/>
+    <w:lsdException w:name="Colorful Grid Accent 2" w:uiPriority="73"/>
+    <w:lsdException w:name="Light Shading Accent 3" w:uiPriority="60"/>
+    <w:lsdException w:name="Light List Accent 3" w:uiPriority="61"/>
+    <w:lsdException w:name="Light Grid Accent 3" w:uiPriority="62"/>
+    <w:lsdException w:name="Medium Shading 1 Accent 3" w:uiPriority="63"/>
+    <w:lsdException w:name="Medium Shading 2 Accent 3" w:uiPriority="64"/>
+    <w:lsdException w:name="Medium List 1 Accent 3" w:uiPriority="65"/>
+    <w:lsdException w:name="Medium List 2 Accent 3" w:uiPriority="66"/>
+    <w:lsdException w:name="Medium Grid 1 Accent 3" w:uiPriority="67"/>
+    <w:lsdException w:name="Medium Grid 2 Accent 3" w:uiPriority="68"/>
+    <w:lsdException w:name="Medium Grid 3 Accent 3" w:uiPriority="69"/>
+    <w:lsdException w:name="Dark List Accent 3" w:uiPriority="70"/>
+    <w:lsdException w:name="Colorful Shading Accent 3" w:uiPriority="71"/>
+    <w:lsdException w:name="Colorful List Accent 3" w:uiPriority="72"/>
+    <w:lsdException w:name="Colorful Grid Accent 3" w:uiPriority="73"/>
+    <w:lsdException w:name="Light Shading Accent 4" w:uiPriority="60"/>
+    <w:lsdException w:name="Light List Accent 4" w:uiPriority="61"/>
+    <w:lsdException w:name="Light Grid Accent 4" w:uiPriority="62"/>
+    <w:lsdException w:name="Medium Shading 1 Accent 4" w:uiPriority="63"/>
+    <w:lsdException w:name="Medium Shading 2 Accent 4" w:uiPriority="64"/>
+    <w:lsdException w:name="Medium List 1 Accent 4" w:uiPriority="65"/>
+    <w:lsdException w:name="Medium List 2 Accent 4" w:uiPriority="66"/>
+    <w:lsdException w:name="Medium Grid 1 Accent 4" w:uiPriority="67"/>
+    <w:lsdException w:name="Medium Grid 2 Accent 4" w:uiPriority="68"/>
+    <w:lsdException w:name="Medium Grid 3 Accent 4" w:uiPriority="69"/>
+    <w:lsdException w:name="Dark List Accent 4" w:uiPriority="70"/>
+    <w:lsdException w:name="Colorful Shading Accent 4" w:uiPriority="71"/>
+    <w:lsdException w:name="Colorful List Accent 4" w:uiPriority="72"/>
+    <w:lsdException w:name="Colorful Grid Accent 4" w:uiPriority="73"/>
+    <w:lsdException w:name="Light Shading Accent 5" w:uiPriority="60"/>
+    <w:lsdException w:name="Light List Accent 5" w:uiPriority="61"/>
+    <w:lsdException w:name="Light Grid Accent 5" w:uiPriority="62"/>
+    <w:lsdException w:name="Medium Shading 1 Accent 5" w:uiPriority="63"/>
+    <w:lsdException w:name="Medium Shading 2 Accent 5" w:uiPriority="64"/>
+    <w:lsdException w:name="Medium List 1 Accent 5" w:uiPriority="65"/>
+    <w:lsdException w:name="Medium List 2 Accent 5" w:uiPriority="66"/>
+    <w:lsdException w:name="Medium Grid 1 Accent 5" w:uiPriority="67"/>
+    <w:lsdException w:name="Medium Grid 2 Accent 5" w:uiPriority="68"/>
+    <w:lsdException w:name="Medium Grid 3 Accent 5" w:uiPriority="69"/>
+    <w:lsdException w:name="Dark List Accent 5" w:uiPriority="70"/>
+    <w:lsdException w:name="Colorful Shading Accent 5" w:uiPriority="71"/>
+    <w:lsdException w:name="Colorful List Accent 5" w:uiPriority="72"/>
+    <w:lsdException w:name="Colorful Grid Accent 5" w:uiPriority="73"/>
+    <w:lsdException w:name="Light Shading Accent 6" w:uiPriority="60"/>
+    <w:lsdException w:name="Light List Accent 6" w:uiPriority="61"/>
+    <w:lsdException w:name="Light Grid Accent 6" w:uiPriority="62"/>
+    <w:lsdException w:name="Medium Shading 1 Accent 6" w:uiPriority="63"/>
+    <w:lsdException w:name="Medium Shading 2 Accent 6" w:uiPriority="64"/>
+    <w:lsdException w:name="Medium List 1 Accent 6" w:uiPriority="65"/>
+    <w:lsdException w:name="Medium List 2 Accent 6" w:uiPriority="66"/>
+    <w:lsdException w:name="Medium Grid 1 Accent 6" w:uiPriority="67"/>
+    <w:lsdException w:name="Medium Grid 2 Accent 6" w:uiPriority="68"/>
+    <w:lsdException w:name="Medium Grid 3 Accent 6" w:uiPriority="69"/>
+    <w:lsdException w:name="Dark List Accent 6" w:uiPriority="70"/>
+    <w:lsdException w:name="Colorful Shading Accent 6" w:uiPriority="71"/>
+    <w:lsdException w:name="Colorful List Accent 6" w:uiPriority="72"/>
+    <w:lsdException w:name="Colorful Grid Accent 6" w:uiPriority="73"/>
+    <w:lsdException w:name="Subtle Emphasis" w:uiPriority="19" w:qFormat="1"/>
+    <w:lsdException w:name="Intense Emphasis" w:uiPriority="21" w:qFormat="1"/>
+    <w:lsdException w:name="Subtle Reference" w:uiPriority="31" w:qFormat="1"/>
+    <w:lsdException w:name="Intense Reference" w:uiPriority="32" w:qFormat="1"/>
+    <w:lsdException w:name="Book Title" w:uiPriority="33" w:qFormat="1"/>
+    <w:lsdException w:name="Bibliography" w:semiHidden="1" w:uiPriority="37" w:unhideWhenUsed="1"/>
+    <w:lsdException w:name="TOC Heading" w:semiHidden="1" w:uiPriority="39" w:unhideWhenUsed="1" w:qFormat="1"/>
+    <w:lsdException w:name="Plain Table 1" w:uiPriority="41"/>
+    <w:lsdException w:name="Plain Table 2" w:uiPriority="42"/>
+    <w:lsdException w:name="Plain Table 3" w:uiPriority="43"/>
+    <w:lsdException w:name="Plain Table 4" w:uiPriority="44"/>
+    <w:lsdException w:name="Plain Table 5" w:uiPriority="45"/>
+    <w:lsdException w:name="Grid Table Light" w:uiPriority="40"/>
+    <w:lsdException w:name="Grid Table 1 Light" w:uiPriority="46"/>
+    <w:lsdException w:name="Grid Table 2" w:uiPriority="47"/>
+    <w:lsdException w:name="Grid Table 3" w:uiPriority="48"/>
+    <w:lsdException w:name="Grid Table 4" w:uiPriority="49"/>
+    <w:lsdException w:name="Grid Table 5 Dark" w:uiPriority="50"/>
+    <w:lsdException w:name="Grid Table 6 Colorful" w:uiPriority="51"/>
+    <w:lsdException w:name="Grid Table 7 Colorful" w:uiPriority="52"/>
+    <w:lsdException w:name="Grid Table 1 Light Accent 1" w:uiPriority="46"/>
+    <w:lsdException w:name="Grid Table 2 Accent 1" w:uiPriority="47"/>
+    <w:lsdException w:name="Grid Table 3 Accent 1" w:uiPriority="48"/>
+    <w:lsdException w:name="Grid Table 4 Accent 1" w:uiPriority="49"/>
+    <w:lsdException w:name="Grid Table 5 Dark Accent 1" w:uiPriority="50"/>
+    <w:lsdException w:name="Grid Table 6 Colorful Accent 1" w:uiPriority="51"/>
+    <w:lsdException w:name="Grid Table 7 Colorful Accent 1" w:uiPriority="52"/>
+    <w:lsdException w:name="Grid Table 1 Light Accent 2" w:uiPriority="46"/>
+    <w:lsdException w:name="Grid Table 2 Accent 2" w:uiPriority="47"/>
+    <w:lsdException w:name="Grid Table 3 Accent 2" w:uiPriority="48"/>
+    <w:lsdException w:name="Grid Table 4 Accent 2" w:uiPriority="49"/>
+    <w:lsdException w:name="Grid Table 5 Dark Accent 2" w:uiPriority="50"/>
+    <w:lsdException w:name="Grid Table 6 Colorful Accent 2" w:uiPriority="51"/>
+    <w:lsdException w:name="Grid Table 7 Colorful Accent 2" w:uiPriority="52"/>
+    <w:lsdException w:name="Grid Table 1 Light Accent 3" w:uiPriority="46"/>
+    <w:lsdException w:name="Grid Table 2 Accent 3" w:uiPriority="47"/>
+    <w:lsdException w:name="Grid Table 3 Accent 3" w:uiPriority="48"/>
+    <w:lsdException w:name="Grid Table 4 Accent 3" w:uiPriority="49"/>
+    <w:lsdException w:name="Grid Table 5 Dark Accent 3" w:uiPriority="50"/>
+    <w:lsdException w:name="Grid Table 6 Colorful Accent 3" w:uiPriority="51"/>
+    <w:lsdException w:name="Grid Table 7 Colorful Accent 3" w:uiPriority="52"/>
+    <w:lsdException w:name="Grid Table 1 Light Accent 4" w:uiPriority="46"/>
+    <w:lsdException w:name="Grid Table 2 Accent 4" w:uiPriority="47"/>
+    <w:lsdException w:name="Grid Table 3 Accent 4" w:uiPriority="48"/>
+    <w:lsdException w:name="Grid Table 4 Accent 4" w:uiPriority="49"/>
+    <w:lsdException w:name="Grid Table 5 Dark Accent 4" w:uiPriority="50"/>
+    <w:lsdException w:name="Grid Table 6 Colorful Accent 4" w:uiPriority="51"/>
+    <w:lsdException w:name="Grid Table 7 Colorful Accent 4" w:uiPriority="52"/>
+    <w:lsdException w:name="Grid Table 1 Light Accent 5" w:uiPriority="46"/>
+    <w:lsdException w:name="Grid Table 2 Accent 5" w:uiPriority="47"/>
+    <w:lsdException w:name="Grid Table 3 Accent 5" w:uiPriority="48"/>
+    <w:lsdException w:name="Grid Table 4 Accent 5" w:uiPriority="49"/>
+    <w:lsdException w:name="Grid Table 5 Dark Accent 5" w:uiPriority="50"/>
+    <w:lsdException w:name="Grid Table 6 Colorful Accent 5" w:uiPriority="51"/>
+    <w:lsdException w:name="Grid Table 7 Colorful Accent 5" w:uiPriority="52"/>
+    <w:lsdException w:name="Grid Table 1 Light Accent 6" w:uiPriority="46"/>
+    <w:lsdException w:name="Grid Table 2 Accent 6" w:uiPriority="47"/>
+    <w:lsdException w:name="Grid Table 3 Accent 6" w:uiPriority="48"/>
+    <w:lsdException w:name="Grid Table 4 Accent 6" w:uiPriority="49"/>
+    <w:lsdException w:name="Grid Table 5 Dark Accent 6" w:uiPriority="50"/>
+    <w:lsdException w:name="Grid Table 6 Colorful Accent 6" w:uiPriority="51"/>
+    <w:lsdException w:name="Grid Table 7 Colorful Accent 6" w:uiPriority="52"/>
+    <w:lsdException w:name="List Table 1 Light" w:uiPriority="46"/>
+    <w:lsdException w:name="List Table 2" w:uiPriority="47"/>
+    <w:lsdException w:name="List Table 3" w:uiPriority="48"/>
+    <w:lsdException w:name="List Table 4" w:uiPriority="49"/>
+    <w:lsdException w:name="List Table 5 Dark" w:uiPriority="50"/>
+    <w:lsdException w:name="List Table 6 Colorful" w:uiPriority="51"/>
+    <w:lsdException w:name="List Table 7 Colorful" w:uiPriority="52"/>
+    <w:lsdException w:name="List Table 1 Light Accent 1" w:uiPriority="46"/>
+    <w:lsdException w:name="List Table 2 Accent 1" w:uiPriority="47"/>
+    <w:lsdException w:name="List Table 3 Accent 1" w:uiPriority="48"/>
+    <w:lsdException w:name="List Table 4 Accent 1" w:uiPriority="49"/>
+    <w:lsdException w:name="List Table 5 Dark Accent 1" w:uiPriority="50"/>
+    <w:lsdException w:name="List Table 6 Colorful Accent 1" w:uiPriority="51"/>
+    <w:lsdException w:name="List Table 7 Colorful Accent 1" w:uiPriority="52"/>
+    <w:lsdException w:name="List Table 1 Light Accent 2" w:uiPriority="46"/>
+    <w:lsdException w:name="List Table 2 Accent 2" w:uiPriority="47"/>
+    <w:lsdException w:name="List Table 3 Accent 2" w:uiPriority="48"/>
+    <w:lsdException w:name="List Table 4 Accent 2" w:uiPriority="49"/>
+    <w:lsdException w:name="List Table 5 Dark Accent 2" w:uiPriority="50"/>
+    <w:lsdException w:name="List Table 6 Colorful Accent 2" w:uiPriority="51"/>
+    <w:lsdException w:name="List Table 7 Colorful Accent 2" w:uiPriority="52"/>
+    <w:lsdException w:name="List Table 1 Light Accent 3" w:uiPriority="46"/>
+    <w:lsdException w:name="List Table 2 Accent 3" w:uiPriority="47"/>
+    <w:lsdException w:name="List Table 3 Accent 3" w:uiPriority="48"/>
+    <w:lsdException w:name="List Table 4 Accent 3" w:uiPriority="49"/>
+    <w:lsdException w:name="List Table 5 Dark Accent 3" w:uiPriority="50"/>
+    <w:lsdException w:name="List Table 6 Colorful Accent 3" w:uiPriority="51"/>
+    <w:lsdException w:name="List Table 7 Colorful Accent 3" w:uiPriority="52"/>
+    <w:lsdException w:name="List Table 1 Light Accent 4" w:uiPriority="46"/>
+    <w:lsdException w:name="List Table 2 Accent 4" w:uiPriority="47"/>
+    <w:lsdException w:name="List Table 3 Accent 4" w:uiPriority="48"/>
+    <w:lsdException w:name="List Table 4 Accent 4" w:uiPriority="49"/>
+    <w:lsdException w:name="List Table 5 Dark Accent 4" w:uiPriority="50"/>
+    <w:lsdException w:name="List Table 6 Colorful Accent 4" w:uiPriority="51"/>
+    <w:lsdException w:name="List Table 7 Colorful Accent 4" w:uiPriority="52"/>
+    <w:lsdException w:name="List Table 1 Light Accent 5" w:uiPriority="46"/>
+    <w:lsdException w:name="List Table 2 Accent 5" w:uiPriority="47"/>
+    <w:lsdException w:name="List Table 3 Accent 5" w:uiPriority="48"/>
+    <w:lsdException w:name="List Table 4 Accent 5" w:uiPriority="49"/>
+    <w:lsdException w:name="List Table 5 Dark Accent 5" w:uiPriority="50"/>
+    <w:lsdException w:name="List Table 6 Colorful Accent 5" w:uiPriority="51"/>
+    <w:lsdException w:name="List Table 7 Colorful Accent 5" w:uiPriority="52"/>
+    <w:lsdException w:name="List Table 1 Light Accent 6" w:uiPriority="46"/>
+    <w:lsdException w:name="List Table 2 Accent 6" w:uiPriority="47"/>
+    <w:lsdException w:name="List Table 3 Accent 6" w:uiPriority="48"/>
+    <w:lsdException w:name="List Table 4 Accent 6" w:uiPriority="49"/>
+    <w:lsdException w:name="List Table 5 Dark Accent 6" w:uiPriority="50"/>
+    <w:lsdException w:name="List Table 6 Colorful Accent 6" w:uiPriority="51"/>
+    <w:lsdException w:name="List Table 7 Colorful Accent 6" w:uiPriority="52"/>
   </w:latentStyles>
   <w:style w:type="paragraph" w:default="1" w:styleId="Standard">
     <w:name w:val="Normal"/>

</xml_diff>